<commit_message>
stop using gh actions, rerender main figs
</commit_message>
<xml_diff>
--- a/analysis/manuscript/revision1/FiguresTablesR1.docx
+++ b/analysis/manuscript/revision1/FiguresTablesR1.docx
@@ -884,7 +884,6 @@
             <w:b/>
             <w:bCs/>
           </w:rPr>
-          <w:lastRenderedPageBreak/>
           <w:delText>Abstract</w:delText>
         </w:r>
       </w:del>
@@ -1247,7 +1246,6 @@
             <w:b/>
             <w:bCs/>
           </w:rPr>
-          <w:lastRenderedPageBreak/>
           <w:delText>Introduction</w:delText>
         </w:r>
       </w:del>
@@ -2044,14 +2042,7 @@
           <w:rPr>
             <w:rFonts w:asciiTheme="majorHAnsi" w:eastAsia="Times New Roman" w:hAnsiTheme="majorHAnsi" w:cstheme="majorHAnsi"/>
           </w:rPr>
-          <w:delText xml:space="preserve"> 2012, Locey and White </w:delText>
-        </w:r>
-        <w:r>
-          <w:rPr>
-            <w:rFonts w:asciiTheme="majorHAnsi" w:eastAsia="Times New Roman" w:hAnsiTheme="majorHAnsi" w:cstheme="majorHAnsi"/>
-          </w:rPr>
-          <w:lastRenderedPageBreak/>
-          <w:delText>2013</w:delText>
+          <w:delText xml:space="preserve"> 2012, Locey and White 2013</w:delText>
         </w:r>
         <w:r>
           <w:rPr>
@@ -2893,14 +2884,7 @@
           <w:rPr>
             <w:rFonts w:asciiTheme="majorHAnsi" w:eastAsia="Times New Roman" w:hAnsiTheme="majorHAnsi" w:cstheme="majorHAnsi"/>
           </w:rPr>
-          <w:delText xml:space="preserve">If an observed SAD is drawn at random from the set of mathematically possible SADs, it is likely to have a shape similar to the shapes most common in the feasible set. The feasible set can therefore be </w:delText>
-        </w:r>
-        <w:r>
-          <w:rPr>
-            <w:rFonts w:asciiTheme="majorHAnsi" w:eastAsia="Times New Roman" w:hAnsiTheme="majorHAnsi" w:cstheme="majorHAnsi"/>
-          </w:rPr>
-          <w:lastRenderedPageBreak/>
-          <w:delText>used as a statistical baseline for assessing whether observed SADs deviate</w:delText>
+          <w:delText>If an observed SAD is drawn at random from the set of mathematically possible SADs, it is likely to have a shape similar to the shapes most common in the feasible set. The feasible set can therefore be used as a statistical baseline for assessing whether observed SADs deviate</w:delText>
         </w:r>
         <w:r>
           <w:rPr>
@@ -3572,14 +3556,7 @@
           <w:rPr>
             <w:rFonts w:asciiTheme="majorHAnsi" w:eastAsia="Times New Roman" w:hAnsiTheme="majorHAnsi" w:cstheme="majorHAnsi"/>
           </w:rPr>
-          <w:delText xml:space="preserve">SADs to their </w:delText>
-        </w:r>
-        <w:r>
-          <w:rPr>
-            <w:rFonts w:asciiTheme="majorHAnsi" w:eastAsia="Times New Roman" w:hAnsiTheme="majorHAnsi" w:cstheme="majorHAnsi"/>
-          </w:rPr>
-          <w:lastRenderedPageBreak/>
-          <w:delText xml:space="preserve">corresponding statistical baselines and </w:delText>
+          <w:delText xml:space="preserve">SADs to their corresponding statistical baselines and </w:delText>
         </w:r>
         <w:r>
           <w:rPr>
@@ -4280,14 +4257,7 @@
           <w:rPr>
             <w:rFonts w:asciiTheme="majorHAnsi" w:eastAsia="Times New Roman" w:hAnsiTheme="majorHAnsi" w:cstheme="majorHAnsi"/>
           </w:rPr>
-          <w:delText xml:space="preserve">It should be noted that our analyses include data </w:delText>
-        </w:r>
-        <w:r>
-          <w:rPr>
-            <w:rFonts w:asciiTheme="majorHAnsi" w:eastAsia="Times New Roman" w:hAnsiTheme="majorHAnsi" w:cstheme="majorHAnsi"/>
-          </w:rPr>
-          <w:lastRenderedPageBreak/>
-          <w:delText>from the Mammal Community Database and Miscellaneous Abundance Database that were collected over longer timescales and cannot be disaggregated</w:delText>
+          <w:delText>It should be noted that our analyses include data from the Mammal Community Database and Miscellaneous Abundance Database that were collected over longer timescales and cannot be disaggregated</w:delText>
         </w:r>
         <w:r>
           <w:rPr>
@@ -5200,14 +5170,7 @@
           <w:rPr>
             <w:rFonts w:asciiTheme="majorHAnsi" w:eastAsia="Times New Roman" w:hAnsiTheme="majorHAnsi" w:cstheme="majorHAnsi"/>
           </w:rPr>
-          <w:delText xml:space="preserve"> previous efforts in this vein (Locey and White </w:delText>
-        </w:r>
-        <w:r>
-          <w:rPr>
-            <w:rFonts w:asciiTheme="majorHAnsi" w:eastAsia="Times New Roman" w:hAnsiTheme="majorHAnsi" w:cstheme="majorHAnsi"/>
-          </w:rPr>
-          <w:lastRenderedPageBreak/>
-          <w:delText xml:space="preserve">2013). </w:delText>
+          <w:delText xml:space="preserve"> previous efforts in this vein (Locey and White 2013). </w:delText>
         </w:r>
         <w:r>
           <w:rPr>
@@ -5739,7 +5702,6 @@
           <w:rPr>
             <w:rFonts w:asciiTheme="majorHAnsi" w:eastAsia="Times New Roman" w:hAnsiTheme="majorHAnsi" w:cstheme="majorHAnsi"/>
           </w:rPr>
-          <w:lastRenderedPageBreak/>
           <w:delText xml:space="preserve">and </w:delText>
         </w:r>
         <w:r>
@@ -6323,14 +6285,7 @@
           <w:rPr>
             <w:rFonts w:asciiTheme="majorHAnsi" w:eastAsia="Times New Roman" w:hAnsiTheme="majorHAnsi" w:cstheme="majorHAnsi"/>
           </w:rPr>
-          <w:delText xml:space="preserve"> </w:delText>
-        </w:r>
-        <w:r>
-          <w:rPr>
-            <w:rFonts w:asciiTheme="majorHAnsi" w:eastAsia="Times New Roman" w:hAnsiTheme="majorHAnsi" w:cstheme="majorHAnsi"/>
-          </w:rPr>
-          <w:lastRenderedPageBreak/>
-          <w:delText>therefore</w:delText>
+          <w:delText xml:space="preserve"> therefore</w:delText>
         </w:r>
         <w:r>
           <w:rPr>
@@ -6967,14 +6922,7 @@
           <w:rPr>
             <w:rFonts w:asciiTheme="majorHAnsi" w:eastAsia="Times New Roman" w:hAnsiTheme="majorHAnsi" w:cstheme="majorHAnsi"/>
           </w:rPr>
-          <w:delText xml:space="preserve"> </w:delText>
-        </w:r>
-        <w:r>
-          <w:rPr>
-            <w:rFonts w:asciiTheme="majorHAnsi" w:eastAsia="Times New Roman" w:hAnsiTheme="majorHAnsi" w:cstheme="majorHAnsi"/>
-          </w:rPr>
-          <w:lastRenderedPageBreak/>
-          <w:delText xml:space="preserve">exhibit percentile scores that are more uniformly distributed: </w:delText>
+          <w:delText xml:space="preserve"> exhibit percentile scores that are more uniformly distributed: </w:delText>
         </w:r>
         <w:r>
           <w:rPr>
@@ -7584,14 +7532,7 @@
           <w:rPr>
             <w:rFonts w:asciiTheme="majorHAnsi" w:eastAsia="Times New Roman" w:hAnsiTheme="majorHAnsi" w:cstheme="majorHAnsi"/>
           </w:rPr>
-          <w:delText xml:space="preserve"> communities </w:delText>
-        </w:r>
-        <w:r>
-          <w:rPr>
-            <w:rFonts w:asciiTheme="majorHAnsi" w:eastAsia="Times New Roman" w:hAnsiTheme="majorHAnsi" w:cstheme="majorHAnsi"/>
-          </w:rPr>
-          <w:lastRenderedPageBreak/>
-          <w:delText xml:space="preserve">deviated statistically </w:delText>
+          <w:delText xml:space="preserve"> communities deviated statistically </w:delText>
         </w:r>
         <w:r>
           <w:rPr>
@@ -8472,14 +8413,7 @@
           <w:rPr>
             <w:rFonts w:asciiTheme="majorHAnsi" w:eastAsia="Times New Roman" w:hAnsiTheme="majorHAnsi" w:cstheme="majorHAnsi"/>
           </w:rPr>
-          <w:delText xml:space="preserve">371 communities </w:delText>
-        </w:r>
-        <w:r>
-          <w:rPr>
-            <w:rFonts w:asciiTheme="majorHAnsi" w:eastAsia="Times New Roman" w:hAnsiTheme="majorHAnsi" w:cstheme="majorHAnsi"/>
-          </w:rPr>
-          <w:lastRenderedPageBreak/>
-          <w:delText>constitute a small sample r</w:delText>
+          <w:delText>371 communities constitute a small sample r</w:delText>
         </w:r>
         <w:r>
           <w:rPr>
@@ -8954,7 +8888,6 @@
           <w:rPr>
             <w:rFonts w:asciiTheme="majorHAnsi" w:eastAsia="Times New Roman" w:hAnsiTheme="majorHAnsi" w:cstheme="majorHAnsi"/>
           </w:rPr>
-          <w:lastRenderedPageBreak/>
           <w:delText xml:space="preserve">Our study demonstrates the utility, and the potential challenges, </w:delText>
         </w:r>
         <w:r>
@@ -9423,7 +9356,6 @@
             <w:b/>
             <w:bCs/>
           </w:rPr>
-          <w:lastRenderedPageBreak/>
           <w:delText>Acknowledgements</w:delText>
         </w:r>
       </w:del>
@@ -9549,7 +9481,6 @@
             <w:b/>
             <w:bCs/>
           </w:rPr>
-          <w:lastRenderedPageBreak/>
           <w:delText>References</w:delText>
         </w:r>
       </w:del>
@@ -9985,7 +9916,6 @@
           <w:rPr>
             <w:rFonts w:asciiTheme="majorHAnsi" w:eastAsia="Times New Roman" w:hAnsiTheme="majorHAnsi" w:cstheme="majorHAnsi"/>
           </w:rPr>
-          <w:lastRenderedPageBreak/>
           <w:delText xml:space="preserve">Jaynes, E.T. (1957). Information Theory and Statistical Mechanics. </w:delText>
         </w:r>
         <w:r>
@@ -10399,7 +10329,6 @@
           <w:rPr>
             <w:rFonts w:asciiTheme="majorHAnsi" w:eastAsia="Times New Roman" w:hAnsiTheme="majorHAnsi" w:cstheme="majorHAnsi"/>
           </w:rPr>
-          <w:lastRenderedPageBreak/>
           <w:delText xml:space="preserve">Xiao, X., O’Dwyer, J.P. &amp; White, E.P. (2016). Comparing process-based and constraint-based approaches for modeling macroecological patterns. </w:delText>
         </w:r>
         <w:r>
@@ -10484,7 +10413,6 @@
           <w:b/>
           <w:bCs/>
         </w:rPr>
-        <w:lastRenderedPageBreak/>
         <w:t>Figure</w:t>
       </w:r>
       <w:r>
@@ -10779,14 +10707,67 @@
           <w:rFonts w:asciiTheme="majorHAnsi" w:hAnsiTheme="majorHAnsi" w:cstheme="majorHAnsi"/>
           <w:noProof/>
         </w:rPr>
-        <w:t xml:space="preserve"> from the feasible set (left column), we calculate the skewness (color scale) </w:t>
+        <w:t xml:space="preserve"> from the feasible set (left column), we calculate the skewness (color scale)</w:t>
+      </w:r>
+      <w:ins w:id="179" w:author="Renata M. Diaz" w:date="2021-04-16T16:06:00Z">
+        <w:r>
+          <w:rPr>
+            <w:rFonts w:asciiTheme="majorHAnsi" w:hAnsiTheme="majorHAnsi" w:cstheme="majorHAnsi"/>
+            <w:noProof/>
+          </w:rPr>
+          <w:t xml:space="preserve"> or other summary metrics (not shown). </w:t>
+        </w:r>
+      </w:ins>
+      <w:del w:id="180" w:author="Renata M. Diaz" w:date="2021-04-16T16:06:00Z">
+        <w:r>
+          <w:rPr>
+            <w:rFonts w:asciiTheme="majorHAnsi" w:hAnsiTheme="majorHAnsi" w:cstheme="majorHAnsi"/>
+            <w:noProof/>
+          </w:rPr>
+          <w:delText xml:space="preserve"> </w:delText>
+        </w:r>
+        <w:r>
+          <w:rPr>
+            <w:rFonts w:asciiTheme="majorHAnsi" w:hAnsiTheme="majorHAnsi" w:cstheme="majorHAnsi"/>
+            <w:noProof/>
+          </w:rPr>
+          <w:delText>and</w:delText>
+        </w:r>
+        <w:r>
+          <w:rPr>
+            <w:rFonts w:asciiTheme="majorHAnsi" w:hAnsiTheme="majorHAnsi" w:cstheme="majorHAnsi"/>
+            <w:noProof/>
+          </w:rPr>
+          <w:delText xml:space="preserve"> </w:delText>
+        </w:r>
+        <w:r>
+          <w:rPr>
+            <w:rFonts w:asciiTheme="majorHAnsi" w:hAnsiTheme="majorHAnsi" w:cstheme="majorHAnsi"/>
+            <w:noProof/>
+          </w:rPr>
+          <w:delText xml:space="preserve">evenness (not shown). </w:delText>
+        </w:r>
+      </w:del>
+      <w:r>
+        <w:rPr>
+          <w:rFonts w:asciiTheme="majorHAnsi" w:hAnsiTheme="majorHAnsi" w:cstheme="majorHAnsi"/>
+          <w:noProof/>
+        </w:rPr>
+        <w:t>The</w:t>
       </w:r>
       <w:r>
         <w:rPr>
           <w:rFonts w:asciiTheme="majorHAnsi" w:hAnsiTheme="majorHAnsi" w:cstheme="majorHAnsi"/>
           <w:noProof/>
         </w:rPr>
-        <w:t>and</w:t>
+        <w:t xml:space="preserve"> distributions of these value</w:t>
+      </w:r>
+      <w:r>
+        <w:rPr>
+          <w:rFonts w:asciiTheme="majorHAnsi" w:hAnsiTheme="majorHAnsi" w:cstheme="majorHAnsi"/>
+          <w:noProof/>
+        </w:rPr>
+        <w:t>s</w:t>
       </w:r>
       <w:r>
         <w:rPr>
@@ -10800,34 +10781,6 @@
           <w:rFonts w:asciiTheme="majorHAnsi" w:hAnsiTheme="majorHAnsi" w:cstheme="majorHAnsi"/>
           <w:noProof/>
         </w:rPr>
-        <w:t>evenness (not shown). The</w:t>
-      </w:r>
-      <w:r>
-        <w:rPr>
-          <w:rFonts w:asciiTheme="majorHAnsi" w:hAnsiTheme="majorHAnsi" w:cstheme="majorHAnsi"/>
-          <w:noProof/>
-        </w:rPr>
-        <w:t xml:space="preserve"> distributions of these value</w:t>
-      </w:r>
-      <w:r>
-        <w:rPr>
-          <w:rFonts w:asciiTheme="majorHAnsi" w:hAnsiTheme="majorHAnsi" w:cstheme="majorHAnsi"/>
-          <w:noProof/>
-        </w:rPr>
-        <w:t>s</w:t>
-      </w:r>
-      <w:r>
-        <w:rPr>
-          <w:rFonts w:asciiTheme="majorHAnsi" w:hAnsiTheme="majorHAnsi" w:cstheme="majorHAnsi"/>
-          <w:noProof/>
-        </w:rPr>
-        <w:t xml:space="preserve"> </w:t>
-      </w:r>
-      <w:r>
-        <w:rPr>
-          <w:rFonts w:asciiTheme="majorHAnsi" w:hAnsiTheme="majorHAnsi" w:cstheme="majorHAnsi"/>
-          <w:noProof/>
-        </w:rPr>
         <w:t xml:space="preserve">(right column) </w:t>
       </w:r>
       <w:r>
@@ -10844,12 +10797,30 @@
         </w:rPr>
         <w:t xml:space="preserve">e ratio of the range encompassed in the </w:t>
       </w:r>
+      <w:del w:id="181" w:author="Renata M. Diaz" w:date="2021-04-16T16:06:00Z">
+        <w:r>
+          <w:rPr>
+            <w:rFonts w:asciiTheme="majorHAnsi" w:hAnsiTheme="majorHAnsi" w:cstheme="majorHAnsi"/>
+            <w:noProof/>
+          </w:rPr>
+          <w:delText>one</w:delText>
+        </w:r>
+      </w:del>
+      <w:ins w:id="182" w:author="Renata M. Diaz" w:date="2021-04-16T16:06:00Z">
+        <w:r>
+          <w:rPr>
+            <w:rFonts w:asciiTheme="majorHAnsi" w:hAnsiTheme="majorHAnsi" w:cstheme="majorHAnsi"/>
+            <w:noProof/>
+          </w:rPr>
+          <w:t>two</w:t>
+        </w:r>
+      </w:ins>
       <w:r>
         <w:rPr>
           <w:rFonts w:asciiTheme="majorHAnsi" w:hAnsiTheme="majorHAnsi" w:cstheme="majorHAnsi"/>
           <w:noProof/>
         </w:rPr>
-        <w:t xml:space="preserve">one-tailed </w:t>
+        <w:t xml:space="preserve">-tailed </w:t>
       </w:r>
       <w:r>
         <w:rPr>
@@ -10982,7 +10953,7 @@
       <w:pPr>
         <w:spacing w:line="480" w:lineRule="auto"/>
         <w:rPr>
-          <w:ins w:id="179" w:author="Renata M. Diaz" w:date="2021-03-20T15:01:00Z"/>
+          <w:ins w:id="183" w:author="Renata M. Diaz" w:date="2021-03-20T15:01:00Z"/>
           <w:rFonts w:asciiTheme="majorHAnsi" w:hAnsiTheme="majorHAnsi" w:cstheme="majorHAnsi"/>
         </w:rPr>
       </w:pPr>
@@ -10993,7 +10964,7 @@
         <w:lastRenderedPageBreak/>
         <w:t xml:space="preserve">Figure </w:t>
       </w:r>
-      <w:ins w:id="180" w:author="Renata M. Diaz" w:date="2021-03-20T14:43:00Z">
+      <w:ins w:id="184" w:author="Renata M. Diaz" w:date="2021-03-20T14:43:00Z">
         <w:r>
           <w:rPr>
             <w:rFonts w:asciiTheme="majorHAnsi" w:hAnsiTheme="majorHAnsi" w:cstheme="majorHAnsi"/>
@@ -11001,7 +10972,7 @@
           <w:t>3</w:t>
         </w:r>
       </w:ins>
-      <w:del w:id="181" w:author="Renata M. Diaz" w:date="2021-03-20T14:43:00Z">
+      <w:del w:id="185" w:author="Renata M. Diaz" w:date="2021-03-20T14:43:00Z">
         <w:r>
           <w:rPr>
             <w:rFonts w:asciiTheme="majorHAnsi" w:hAnsiTheme="majorHAnsi" w:cstheme="majorHAnsi"/>
@@ -11015,7 +10986,7 @@
         </w:rPr>
         <w:t xml:space="preserve">. Many ecological communities </w:t>
       </w:r>
-      <w:ins w:id="182" w:author="Renata M. Diaz" w:date="2021-03-20T16:29:00Z">
+      <w:ins w:id="186" w:author="Renata M. Diaz" w:date="2021-03-20T16:29:00Z">
         <w:r>
           <w:rPr>
             <w:rFonts w:asciiTheme="majorHAnsi" w:hAnsiTheme="majorHAnsi" w:cstheme="majorHAnsi"/>
@@ -11023,7 +10994,7 @@
           <w:t xml:space="preserve">are </w:t>
         </w:r>
       </w:ins>
-      <w:del w:id="183" w:author="Renata M. Diaz" w:date="2021-03-20T16:28:00Z">
+      <w:del w:id="187" w:author="Renata M. Diaz" w:date="2021-03-20T16:28:00Z">
         <w:r>
           <w:rPr>
             <w:rFonts w:asciiTheme="majorHAnsi" w:hAnsiTheme="majorHAnsi" w:cstheme="majorHAnsi"/>
@@ -11055,7 +11026,7 @@
           <w:delText>) than their</w:delText>
         </w:r>
       </w:del>
-      <w:ins w:id="184" w:author="Renata M. Diaz" w:date="2021-03-20T16:28:00Z">
+      <w:ins w:id="188" w:author="Renata M. Diaz" w:date="2021-03-20T16:28:00Z">
         <w:r>
           <w:rPr>
             <w:rFonts w:asciiTheme="majorHAnsi" w:hAnsiTheme="majorHAnsi" w:cstheme="majorHAnsi"/>
@@ -11093,7 +11064,7 @@
         </w:rPr>
         <w:t>The vertical red line</w:t>
       </w:r>
-      <w:ins w:id="185" w:author="Renata M. Diaz" w:date="2021-03-20T14:44:00Z">
+      <w:ins w:id="189" w:author="Renata M. Diaz" w:date="2021-03-20T14:44:00Z">
         <w:r>
           <w:rPr>
             <w:rFonts w:asciiTheme="majorHAnsi" w:hAnsiTheme="majorHAnsi" w:cstheme="majorHAnsi"/>
@@ -11107,7 +11078,7 @@
         </w:rPr>
         <w:t xml:space="preserve"> mark</w:t>
       </w:r>
-      <w:del w:id="186" w:author="Renata M. Diaz" w:date="2021-03-20T14:45:00Z">
+      <w:del w:id="190" w:author="Renata M. Diaz" w:date="2021-03-20T14:45:00Z">
         <w:r>
           <w:rPr>
             <w:rFonts w:asciiTheme="majorHAnsi" w:hAnsiTheme="majorHAnsi" w:cstheme="majorHAnsi"/>
@@ -11134,7 +11105,7 @@
         </w:rPr>
         <w:t xml:space="preserve"> percentile for </w:t>
       </w:r>
-      <w:del w:id="187" w:author="Renata M. Diaz" w:date="2021-03-20T14:44:00Z">
+      <w:del w:id="191" w:author="Renata M. Diaz" w:date="2021-03-20T14:44:00Z">
         <w:r>
           <w:rPr>
             <w:rFonts w:asciiTheme="majorHAnsi" w:hAnsiTheme="majorHAnsi" w:cstheme="majorHAnsi"/>
@@ -11155,7 +11126,7 @@
           <w:delText xml:space="preserve"> percentile for evenness</w:delText>
         </w:r>
       </w:del>
-      <w:ins w:id="188" w:author="Renata M. Diaz" w:date="2021-03-20T14:44:00Z">
+      <w:ins w:id="192" w:author="Renata M. Diaz" w:date="2021-03-20T14:44:00Z">
         <w:r>
           <w:rPr>
             <w:rFonts w:asciiTheme="majorHAnsi" w:hAnsiTheme="majorHAnsi" w:cstheme="majorHAnsi"/>
@@ -11163,114 +11134,12 @@
           <w:t xml:space="preserve">the dissimilarity </w:t>
         </w:r>
       </w:ins>
-      <w:ins w:id="189" w:author="Renata M. Diaz" w:date="2021-03-20T14:45:00Z">
+      <w:ins w:id="193" w:author="Renata M. Diaz" w:date="2021-03-20T14:45:00Z">
         <w:r>
           <w:rPr>
             <w:rFonts w:asciiTheme="majorHAnsi" w:hAnsiTheme="majorHAnsi" w:cstheme="majorHAnsi"/>
           </w:rPr>
           <w:t>to the central tendency, and the 2.5</w:t>
-        </w:r>
-        <w:r>
-          <w:rPr>
-            <w:rFonts w:asciiTheme="majorHAnsi" w:hAnsiTheme="majorHAnsi" w:cstheme="majorHAnsi"/>
-            <w:vertAlign w:val="superscript"/>
-            <w:rPrChange w:id="190" w:author="Renata M. Diaz" w:date="2021-03-20T14:45:00Z">
-              <w:rPr>
-                <w:rFonts w:asciiTheme="majorHAnsi" w:hAnsiTheme="majorHAnsi" w:cstheme="majorHAnsi"/>
-              </w:rPr>
-            </w:rPrChange>
-          </w:rPr>
-          <w:t>th</w:t>
-        </w:r>
-        <w:r>
-          <w:rPr>
-            <w:rFonts w:asciiTheme="majorHAnsi" w:hAnsiTheme="majorHAnsi" w:cstheme="majorHAnsi"/>
-          </w:rPr>
-          <w:t xml:space="preserve"> and 97.5</w:t>
-        </w:r>
-        <w:r>
-          <w:rPr>
-            <w:rFonts w:asciiTheme="majorHAnsi" w:hAnsiTheme="majorHAnsi" w:cstheme="majorHAnsi"/>
-            <w:vertAlign w:val="superscript"/>
-            <w:rPrChange w:id="191" w:author="Renata M. Diaz" w:date="2021-03-20T14:45:00Z">
-              <w:rPr>
-                <w:rFonts w:asciiTheme="majorHAnsi" w:hAnsiTheme="majorHAnsi" w:cstheme="majorHAnsi"/>
-              </w:rPr>
-            </w:rPrChange>
-          </w:rPr>
-          <w:t>th</w:t>
-        </w:r>
-        <w:r>
-          <w:rPr>
-            <w:rFonts w:asciiTheme="majorHAnsi" w:hAnsiTheme="majorHAnsi" w:cstheme="majorHAnsi"/>
-          </w:rPr>
-          <w:t xml:space="preserve"> percentiles for all other metrics</w:t>
-        </w:r>
-      </w:ins>
-      <w:r>
-        <w:rPr>
-          <w:rFonts w:asciiTheme="majorHAnsi" w:hAnsiTheme="majorHAnsi" w:cstheme="majorHAnsi"/>
-        </w:rPr>
-        <w:t xml:space="preserve">. </w:t>
-      </w:r>
-      <w:r>
-        <w:rPr>
-          <w:rFonts w:asciiTheme="majorHAnsi" w:hAnsiTheme="majorHAnsi" w:cstheme="majorHAnsi"/>
-        </w:rPr>
-        <w:t xml:space="preserve">Species abundance distributions that are sampled at random from the feasible set will produce percentile ranks that are uniformly distributed from </w:t>
-      </w:r>
-      <w:r>
-        <w:rPr>
-          <w:rFonts w:asciiTheme="majorHAnsi" w:hAnsiTheme="majorHAnsi" w:cstheme="majorHAnsi"/>
-        </w:rPr>
-        <w:t>0</w:t>
-      </w:r>
-      <w:r>
-        <w:rPr>
-          <w:rFonts w:asciiTheme="majorHAnsi" w:hAnsiTheme="majorHAnsi" w:cstheme="majorHAnsi"/>
-        </w:rPr>
-        <w:t xml:space="preserve"> to 100, with approximately 5% of values</w:t>
-      </w:r>
-      <w:del w:id="192" w:author="Renata M. Diaz" w:date="2021-03-20T14:45:00Z">
-        <w:r>
-          <w:rPr>
-            <w:rFonts w:asciiTheme="majorHAnsi" w:hAnsiTheme="majorHAnsi" w:cstheme="majorHAnsi"/>
-          </w:rPr>
-          <w:delText xml:space="preserve"> above or below the 95</w:delText>
-        </w:r>
-        <w:r>
-          <w:rPr>
-            <w:rFonts w:asciiTheme="majorHAnsi" w:hAnsiTheme="majorHAnsi" w:cstheme="majorHAnsi"/>
-            <w:vertAlign w:val="superscript"/>
-          </w:rPr>
-          <w:delText>th</w:delText>
-        </w:r>
-        <w:r>
-          <w:rPr>
-            <w:rFonts w:asciiTheme="majorHAnsi" w:hAnsiTheme="majorHAnsi" w:cstheme="majorHAnsi"/>
-          </w:rPr>
-          <w:delText xml:space="preserve"> and 5</w:delText>
-        </w:r>
-        <w:r>
-          <w:rPr>
-            <w:rFonts w:asciiTheme="majorHAnsi" w:hAnsiTheme="majorHAnsi" w:cstheme="majorHAnsi"/>
-            <w:vertAlign w:val="superscript"/>
-          </w:rPr>
-          <w:delText>th</w:delText>
-        </w:r>
-        <w:r>
-          <w:rPr>
-            <w:rFonts w:asciiTheme="majorHAnsi" w:hAnsiTheme="majorHAnsi" w:cstheme="majorHAnsi"/>
-          </w:rPr>
-          <w:delText xml:space="preserve"> percentiles</w:delText>
-        </w:r>
-      </w:del>
-      <w:ins w:id="193" w:author="Renata M. Diaz" w:date="2021-03-20T14:45:00Z">
-        <w:r>
-          <w:rPr>
-            <w:rFonts w:asciiTheme="majorHAnsi" w:hAnsiTheme="majorHAnsi" w:cstheme="majorHAnsi"/>
-          </w:rPr>
-          <w:t xml:space="preserve"> above the 95</w:t>
         </w:r>
         <w:r>
           <w:rPr>
@@ -11288,37 +11157,13 @@
           <w:rPr>
             <w:rFonts w:asciiTheme="majorHAnsi" w:hAnsiTheme="majorHAnsi" w:cstheme="majorHAnsi"/>
           </w:rPr>
-          <w:t xml:space="preserve"> percentile or 2.5% o</w:t>
-        </w:r>
-      </w:ins>
-      <w:ins w:id="195" w:author="Renata M. Diaz" w:date="2021-03-20T14:46:00Z">
-        <w:r>
-          <w:rPr>
-            <w:rFonts w:asciiTheme="majorHAnsi" w:hAnsiTheme="majorHAnsi" w:cstheme="majorHAnsi"/>
-          </w:rPr>
-          <w:t xml:space="preserve">f values above </w:t>
-        </w:r>
-      </w:ins>
-      <w:ins w:id="196" w:author="Renata M. Diaz" w:date="2021-03-20T15:00:00Z">
-        <w:r>
-          <w:rPr>
-            <w:rFonts w:asciiTheme="majorHAnsi" w:hAnsiTheme="majorHAnsi" w:cstheme="majorHAnsi"/>
-          </w:rPr>
-          <w:t>and</w:t>
-        </w:r>
-      </w:ins>
-      <w:ins w:id="197" w:author="Renata M. Diaz" w:date="2021-03-20T14:46:00Z">
-        <w:r>
-          <w:rPr>
-            <w:rFonts w:asciiTheme="majorHAnsi" w:hAnsiTheme="majorHAnsi" w:cstheme="majorHAnsi"/>
-          </w:rPr>
-          <w:t xml:space="preserve"> below the 2.5</w:t>
+          <w:t xml:space="preserve"> and 97.5</w:t>
         </w:r>
         <w:r>
           <w:rPr>
             <w:rFonts w:asciiTheme="majorHAnsi" w:hAnsiTheme="majorHAnsi" w:cstheme="majorHAnsi"/>
             <w:vertAlign w:val="superscript"/>
-            <w:rPrChange w:id="198" w:author="Renata M. Diaz" w:date="2021-03-20T14:46:00Z">
+            <w:rPrChange w:id="195" w:author="Renata M. Diaz" w:date="2021-03-20T14:45:00Z">
               <w:rPr>
                 <w:rFonts w:asciiTheme="majorHAnsi" w:hAnsiTheme="majorHAnsi" w:cstheme="majorHAnsi"/>
               </w:rPr>
@@ -11330,29 +11175,93 @@
           <w:rPr>
             <w:rFonts w:asciiTheme="majorHAnsi" w:hAnsiTheme="majorHAnsi" w:cstheme="majorHAnsi"/>
           </w:rPr>
-          <w:t xml:space="preserve"> and 97</w:t>
+          <w:t xml:space="preserve"> percentiles for all other metrics</w:t>
         </w:r>
       </w:ins>
-      <w:ins w:id="199" w:author="Renata M. Diaz" w:date="2021-03-20T15:00:00Z">
-        <w:r>
-          <w:rPr>
-            <w:rFonts w:asciiTheme="majorHAnsi" w:hAnsiTheme="majorHAnsi" w:cstheme="majorHAnsi"/>
-          </w:rPr>
-          <w:t>.</w:t>
+      <w:r>
+        <w:rPr>
+          <w:rFonts w:asciiTheme="majorHAnsi" w:hAnsiTheme="majorHAnsi" w:cstheme="majorHAnsi"/>
+        </w:rPr>
+        <w:t xml:space="preserve">. </w:t>
+      </w:r>
+      <w:r>
+        <w:rPr>
+          <w:rFonts w:asciiTheme="majorHAnsi" w:hAnsiTheme="majorHAnsi" w:cstheme="majorHAnsi"/>
+        </w:rPr>
+        <w:t xml:space="preserve">Species abundance distributions that are sampled at random from the feasible set will produce percentile ranks that are </w:t>
+      </w:r>
+      <w:ins w:id="196" w:author="Renata M. Diaz" w:date="2021-04-16T16:12:00Z">
+        <w:r>
+          <w:rPr>
+            <w:rFonts w:asciiTheme="majorHAnsi" w:hAnsiTheme="majorHAnsi" w:cstheme="majorHAnsi"/>
+          </w:rPr>
+          <w:t xml:space="preserve">roughly </w:t>
         </w:r>
       </w:ins>
-      <w:ins w:id="200" w:author="Renata M. Diaz" w:date="2021-03-20T14:46:00Z">
-        <w:r>
-          <w:rPr>
-            <w:rFonts w:asciiTheme="majorHAnsi" w:hAnsiTheme="majorHAnsi" w:cstheme="majorHAnsi"/>
-          </w:rPr>
-          <w:t>5</w:t>
+      <w:r>
+        <w:rPr>
+          <w:rFonts w:asciiTheme="majorHAnsi" w:hAnsiTheme="majorHAnsi" w:cstheme="majorHAnsi"/>
+        </w:rPr>
+        <w:t xml:space="preserve">uniformly distributed from </w:t>
+      </w:r>
+      <w:r>
+        <w:rPr>
+          <w:rFonts w:asciiTheme="majorHAnsi" w:hAnsiTheme="majorHAnsi" w:cstheme="majorHAnsi"/>
+        </w:rPr>
+        <w:t>0</w:t>
+      </w:r>
+      <w:r>
+        <w:rPr>
+          <w:rFonts w:asciiTheme="majorHAnsi" w:hAnsiTheme="majorHAnsi" w:cstheme="majorHAnsi"/>
+        </w:rPr>
+        <w:t xml:space="preserve"> to 100, with approximately 5% of values</w:t>
+      </w:r>
+      <w:del w:id="197" w:author="Renata M. Diaz" w:date="2021-03-20T14:45:00Z">
+        <w:r>
+          <w:rPr>
+            <w:rFonts w:asciiTheme="majorHAnsi" w:hAnsiTheme="majorHAnsi" w:cstheme="majorHAnsi"/>
+          </w:rPr>
+          <w:delText xml:space="preserve"> above or below the 95</w:delText>
         </w:r>
         <w:r>
           <w:rPr>
             <w:rFonts w:asciiTheme="majorHAnsi" w:hAnsiTheme="majorHAnsi" w:cstheme="majorHAnsi"/>
             <w:vertAlign w:val="superscript"/>
-            <w:rPrChange w:id="201" w:author="Renata M. Diaz" w:date="2021-03-20T14:46:00Z">
+          </w:rPr>
+          <w:delText>th</w:delText>
+        </w:r>
+        <w:r>
+          <w:rPr>
+            <w:rFonts w:asciiTheme="majorHAnsi" w:hAnsiTheme="majorHAnsi" w:cstheme="majorHAnsi"/>
+          </w:rPr>
+          <w:delText xml:space="preserve"> and 5</w:delText>
+        </w:r>
+        <w:r>
+          <w:rPr>
+            <w:rFonts w:asciiTheme="majorHAnsi" w:hAnsiTheme="majorHAnsi" w:cstheme="majorHAnsi"/>
+            <w:vertAlign w:val="superscript"/>
+          </w:rPr>
+          <w:delText>th</w:delText>
+        </w:r>
+        <w:r>
+          <w:rPr>
+            <w:rFonts w:asciiTheme="majorHAnsi" w:hAnsiTheme="majorHAnsi" w:cstheme="majorHAnsi"/>
+          </w:rPr>
+          <w:delText xml:space="preserve"> percentiles</w:delText>
+        </w:r>
+      </w:del>
+      <w:ins w:id="198" w:author="Renata M. Diaz" w:date="2021-03-20T14:45:00Z">
+        <w:r>
+          <w:rPr>
+            <w:rFonts w:asciiTheme="majorHAnsi" w:hAnsiTheme="majorHAnsi" w:cstheme="majorHAnsi"/>
+          </w:rPr>
+          <w:t xml:space="preserve"> above the 95</w:t>
+        </w:r>
+        <w:r>
+          <w:rPr>
+            <w:rFonts w:asciiTheme="majorHAnsi" w:hAnsiTheme="majorHAnsi" w:cstheme="majorHAnsi"/>
+            <w:vertAlign w:val="superscript"/>
+            <w:rPrChange w:id="199" w:author="Renata M. Diaz" w:date="2021-03-20T14:45:00Z">
               <w:rPr>
                 <w:rFonts w:asciiTheme="majorHAnsi" w:hAnsiTheme="majorHAnsi" w:cstheme="majorHAnsi"/>
               </w:rPr>
@@ -11364,6 +11273,82 @@
           <w:rPr>
             <w:rFonts w:asciiTheme="majorHAnsi" w:hAnsiTheme="majorHAnsi" w:cstheme="majorHAnsi"/>
           </w:rPr>
+          <w:t xml:space="preserve"> percentile or 2.5% o</w:t>
+        </w:r>
+      </w:ins>
+      <w:ins w:id="200" w:author="Renata M. Diaz" w:date="2021-03-20T14:46:00Z">
+        <w:r>
+          <w:rPr>
+            <w:rFonts w:asciiTheme="majorHAnsi" w:hAnsiTheme="majorHAnsi" w:cstheme="majorHAnsi"/>
+          </w:rPr>
+          <w:t xml:space="preserve">f values above </w:t>
+        </w:r>
+      </w:ins>
+      <w:ins w:id="201" w:author="Renata M. Diaz" w:date="2021-03-20T15:00:00Z">
+        <w:r>
+          <w:rPr>
+            <w:rFonts w:asciiTheme="majorHAnsi" w:hAnsiTheme="majorHAnsi" w:cstheme="majorHAnsi"/>
+          </w:rPr>
+          <w:t>and</w:t>
+        </w:r>
+      </w:ins>
+      <w:ins w:id="202" w:author="Renata M. Diaz" w:date="2021-03-20T14:46:00Z">
+        <w:r>
+          <w:rPr>
+            <w:rFonts w:asciiTheme="majorHAnsi" w:hAnsiTheme="majorHAnsi" w:cstheme="majorHAnsi"/>
+          </w:rPr>
+          <w:t xml:space="preserve"> below the 2.5</w:t>
+        </w:r>
+        <w:r>
+          <w:rPr>
+            <w:rFonts w:asciiTheme="majorHAnsi" w:hAnsiTheme="majorHAnsi" w:cstheme="majorHAnsi"/>
+            <w:vertAlign w:val="superscript"/>
+            <w:rPrChange w:id="203" w:author="Renata M. Diaz" w:date="2021-03-20T14:46:00Z">
+              <w:rPr>
+                <w:rFonts w:asciiTheme="majorHAnsi" w:hAnsiTheme="majorHAnsi" w:cstheme="majorHAnsi"/>
+              </w:rPr>
+            </w:rPrChange>
+          </w:rPr>
+          <w:t>th</w:t>
+        </w:r>
+        <w:r>
+          <w:rPr>
+            <w:rFonts w:asciiTheme="majorHAnsi" w:hAnsiTheme="majorHAnsi" w:cstheme="majorHAnsi"/>
+          </w:rPr>
+          <w:t xml:space="preserve"> and 97</w:t>
+        </w:r>
+      </w:ins>
+      <w:ins w:id="204" w:author="Renata M. Diaz" w:date="2021-03-20T15:00:00Z">
+        <w:r>
+          <w:rPr>
+            <w:rFonts w:asciiTheme="majorHAnsi" w:hAnsiTheme="majorHAnsi" w:cstheme="majorHAnsi"/>
+          </w:rPr>
+          <w:t>.</w:t>
+        </w:r>
+      </w:ins>
+      <w:ins w:id="205" w:author="Renata M. Diaz" w:date="2021-03-20T14:46:00Z">
+        <w:r>
+          <w:rPr>
+            <w:rFonts w:asciiTheme="majorHAnsi" w:hAnsiTheme="majorHAnsi" w:cstheme="majorHAnsi"/>
+          </w:rPr>
+          <w:t>5</w:t>
+        </w:r>
+        <w:r>
+          <w:rPr>
+            <w:rFonts w:asciiTheme="majorHAnsi" w:hAnsiTheme="majorHAnsi" w:cstheme="majorHAnsi"/>
+            <w:vertAlign w:val="superscript"/>
+            <w:rPrChange w:id="206" w:author="Renata M. Diaz" w:date="2021-03-20T14:46:00Z">
+              <w:rPr>
+                <w:rFonts w:asciiTheme="majorHAnsi" w:hAnsiTheme="majorHAnsi" w:cstheme="majorHAnsi"/>
+              </w:rPr>
+            </w:rPrChange>
+          </w:rPr>
+          <w:t>th</w:t>
+        </w:r>
+        <w:r>
+          <w:rPr>
+            <w:rFonts w:asciiTheme="majorHAnsi" w:hAnsiTheme="majorHAnsi" w:cstheme="majorHAnsi"/>
+          </w:rPr>
           <w:t xml:space="preserve"> percentiles</w:t>
         </w:r>
       </w:ins>
@@ -11421,7 +11406,7 @@
         </w:rPr>
         <w:t>than would be expected by chance.</w:t>
       </w:r>
-      <w:ins w:id="202" w:author="Renata M. Diaz" w:date="2021-03-20T14:46:00Z">
+      <w:ins w:id="207" w:author="Renata M. Diaz" w:date="2021-03-20T14:46:00Z">
         <w:r>
           <w:rPr>
             <w:rFonts w:asciiTheme="majorHAnsi" w:hAnsiTheme="majorHAnsi" w:cstheme="majorHAnsi"/>
@@ -11429,7 +11414,7 @@
           <w:t xml:space="preserve"> </w:t>
         </w:r>
       </w:ins>
-      <w:ins w:id="203" w:author="Renata M. Diaz" w:date="2021-03-20T15:01:00Z">
+      <w:ins w:id="208" w:author="Renata M. Diaz" w:date="2021-03-20T15:01:00Z">
         <w:r>
           <w:rPr>
             <w:rFonts w:asciiTheme="majorHAnsi" w:hAnsiTheme="majorHAnsi" w:cstheme="majorHAnsi"/>
@@ -11437,7 +11422,7 @@
           <w:t>T</w:t>
         </w:r>
       </w:ins>
-      <w:ins w:id="204" w:author="Renata M. Diaz" w:date="2021-03-20T14:47:00Z">
+      <w:ins w:id="209" w:author="Renata M. Diaz" w:date="2021-03-20T14:47:00Z">
         <w:r>
           <w:rPr>
             <w:rFonts w:asciiTheme="majorHAnsi" w:hAnsiTheme="majorHAnsi" w:cstheme="majorHAnsi"/>
@@ -11445,7 +11430,7 @@
           <w:t>he percentile values shown are the mean</w:t>
         </w:r>
       </w:ins>
-      <w:ins w:id="205" w:author="Renata M. Diaz" w:date="2021-03-20T14:48:00Z">
+      <w:ins w:id="210" w:author="Renata M. Diaz" w:date="2021-03-20T14:48:00Z">
         <w:r>
           <w:rPr>
             <w:rFonts w:asciiTheme="majorHAnsi" w:hAnsiTheme="majorHAnsi" w:cstheme="majorHAnsi"/>
@@ -11453,7 +11438,7 @@
           <w:t xml:space="preserve"> of the percentile scores defined as the proportion of comparison values </w:t>
         </w:r>
       </w:ins>
-      <w:ins w:id="206" w:author="Renata M. Diaz" w:date="2021-03-20T14:49:00Z">
+      <w:ins w:id="211" w:author="Renata M. Diaz" w:date="2021-03-20T14:49:00Z">
         <w:r>
           <w:rPr>
             <w:rFonts w:asciiTheme="majorHAnsi" w:hAnsiTheme="majorHAnsi" w:cstheme="majorHAnsi"/>
@@ -11461,7 +11446,7 @@
           <w:t>&lt;=, and &lt;</w:t>
         </w:r>
       </w:ins>
-      <w:ins w:id="207" w:author="Renata M. Diaz" w:date="2021-03-20T14:48:00Z">
+      <w:ins w:id="212" w:author="Renata M. Diaz" w:date="2021-03-20T14:48:00Z">
         <w:r>
           <w:rPr>
             <w:rFonts w:asciiTheme="majorHAnsi" w:hAnsiTheme="majorHAnsi" w:cstheme="majorHAnsi"/>
@@ -11469,15 +11454,31 @@
           <w:t>, the focal value</w:t>
         </w:r>
       </w:ins>
-      <w:ins w:id="208" w:author="Renata M. Diaz" w:date="2021-03-20T14:50:00Z">
-        <w:r>
-          <w:rPr>
-            <w:rFonts w:asciiTheme="majorHAnsi" w:hAnsiTheme="majorHAnsi" w:cstheme="majorHAnsi"/>
-          </w:rPr>
-          <w:t>. For calc</w:t>
+      <w:ins w:id="213" w:author="Renata M. Diaz" w:date="2021-03-20T14:50:00Z">
+        <w:r>
+          <w:rPr>
+            <w:rFonts w:asciiTheme="majorHAnsi" w:hAnsiTheme="majorHAnsi" w:cstheme="majorHAnsi"/>
+          </w:rPr>
+          <w:t xml:space="preserve">. </w:t>
         </w:r>
       </w:ins>
-      <w:ins w:id="209" w:author="Renata M. Diaz" w:date="2021-03-20T14:51:00Z">
+      <w:ins w:id="214" w:author="Renata M. Diaz" w:date="2021-04-16T16:07:00Z">
+        <w:r>
+          <w:rPr>
+            <w:rFonts w:asciiTheme="majorHAnsi" w:hAnsiTheme="majorHAnsi" w:cstheme="majorHAnsi"/>
+          </w:rPr>
+          <w:t>In</w:t>
+        </w:r>
+      </w:ins>
+      <w:ins w:id="215" w:author="Renata M. Diaz" w:date="2021-03-20T14:50:00Z">
+        <w:r>
+          <w:rPr>
+            <w:rFonts w:asciiTheme="majorHAnsi" w:hAnsiTheme="majorHAnsi" w:cstheme="majorHAnsi"/>
+          </w:rPr>
+          <w:t xml:space="preserve"> calc</w:t>
+        </w:r>
+      </w:ins>
+      <w:ins w:id="216" w:author="Renata M. Diaz" w:date="2021-03-20T14:51:00Z">
         <w:r>
           <w:rPr>
             <w:rFonts w:asciiTheme="majorHAnsi" w:hAnsiTheme="majorHAnsi" w:cstheme="majorHAnsi"/>
@@ -11485,7 +11486,7 @@
           <w:t xml:space="preserve">ulating the proportion of sites with extreme values, the &lt;= designation gives an appropriately conservative estimate of the proportion of high values, but </w:t>
         </w:r>
       </w:ins>
-      <w:ins w:id="210" w:author="Renata M. Diaz" w:date="2021-03-20T14:57:00Z">
+      <w:ins w:id="217" w:author="Renata M. Diaz" w:date="2021-03-20T14:57:00Z">
         <w:r>
           <w:rPr>
             <w:rFonts w:asciiTheme="majorHAnsi" w:hAnsiTheme="majorHAnsi" w:cstheme="majorHAnsi"/>
@@ -11493,7 +11494,7 @@
           <w:t xml:space="preserve">overestimates the proportion of very low values, and the reverse </w:t>
         </w:r>
       </w:ins>
-      <w:ins w:id="211" w:author="Renata M. Diaz" w:date="2021-03-20T14:58:00Z">
+      <w:ins w:id="218" w:author="Renata M. Diaz" w:date="2021-03-20T14:58:00Z">
         <w:r>
           <w:rPr>
             <w:rFonts w:asciiTheme="majorHAnsi" w:hAnsiTheme="majorHAnsi" w:cstheme="majorHAnsi"/>
@@ -11501,7 +11502,7 @@
           <w:t>occurs</w:t>
         </w:r>
       </w:ins>
-      <w:ins w:id="212" w:author="Renata M. Diaz" w:date="2021-03-20T14:57:00Z">
+      <w:ins w:id="219" w:author="Renata M. Diaz" w:date="2021-03-20T14:57:00Z">
         <w:r>
           <w:rPr>
             <w:rFonts w:asciiTheme="majorHAnsi" w:hAnsiTheme="majorHAnsi" w:cstheme="majorHAnsi"/>
@@ -11514,11 +11515,11 @@
       <w:pPr>
         <w:spacing w:line="480" w:lineRule="auto"/>
         <w:rPr>
-          <w:ins w:id="213" w:author="Renata M. Diaz" w:date="2021-03-20T15:01:00Z"/>
+          <w:ins w:id="220" w:author="Renata M. Diaz" w:date="2021-03-20T15:01:00Z"/>
           <w:rFonts w:asciiTheme="majorHAnsi" w:hAnsiTheme="majorHAnsi" w:cstheme="majorHAnsi"/>
         </w:rPr>
       </w:pPr>
-      <w:ins w:id="214" w:author="Renata M. Diaz" w:date="2021-03-20T15:01:00Z">
+      <w:ins w:id="221" w:author="Renata M. Diaz" w:date="2021-03-20T15:01:00Z">
         <w:r>
           <w:rPr>
             <w:rFonts w:asciiTheme="majorHAnsi" w:hAnsiTheme="majorHAnsi" w:cstheme="majorHAnsi"/>
@@ -11526,7 +11527,7 @@
           <w:t xml:space="preserve">Figure 4. </w:t>
         </w:r>
       </w:ins>
-      <w:ins w:id="215" w:author="Renata M. Diaz" w:date="2021-03-20T15:14:00Z">
+      <w:ins w:id="222" w:author="Renata M. Diaz" w:date="2021-03-20T15:14:00Z">
         <w:r>
           <w:rPr>
             <w:rFonts w:asciiTheme="majorHAnsi" w:hAnsiTheme="majorHAnsi" w:cstheme="majorHAnsi"/>
@@ -11534,7 +11535,7 @@
           <w:t>The variability of the feasible set</w:t>
         </w:r>
       </w:ins>
-      <w:ins w:id="216" w:author="Renata M. Diaz" w:date="2021-03-20T15:15:00Z">
+      <w:ins w:id="223" w:author="Renata M. Diaz" w:date="2021-03-20T15:15:00Z">
         <w:r>
           <w:rPr>
             <w:rFonts w:asciiTheme="majorHAnsi" w:hAnsiTheme="majorHAnsi" w:cstheme="majorHAnsi"/>
@@ -11542,7 +11543,7 @@
           <w:t>, defined as either the mean dissimilarity of eleme</w:t>
         </w:r>
       </w:ins>
-      <w:ins w:id="217" w:author="Renata M. Diaz" w:date="2021-03-20T15:16:00Z">
+      <w:ins w:id="224" w:author="Renata M. Diaz" w:date="2021-03-20T15:16:00Z">
         <w:r>
           <w:rPr>
             <w:rFonts w:asciiTheme="majorHAnsi" w:hAnsiTheme="majorHAnsi" w:cstheme="majorHAnsi"/>
@@ -11550,7 +11551,7 @@
           <w:t xml:space="preserve">nts of the feasible set to the central tendency of the feasible set, or via a breadth index (see Figure 1), decreases as the number of possible SADs in the feasible set becomes very large. </w:t>
         </w:r>
       </w:ins>
-      <w:ins w:id="218" w:author="Renata M. Diaz" w:date="2021-03-20T15:28:00Z">
+      <w:ins w:id="225" w:author="Renata M. Diaz" w:date="2021-03-20T15:28:00Z">
         <w:r>
           <w:rPr>
             <w:rFonts w:asciiTheme="majorHAnsi" w:hAnsiTheme="majorHAnsi" w:cstheme="majorHAnsi"/>
@@ -11558,7 +11559,7 @@
           <w:t>Highly variable feasible sets constitute broad, poorly-defined statistical baselines that may impede our ability to confidently detect d</w:t>
         </w:r>
       </w:ins>
-      <w:ins w:id="219" w:author="Renata M. Diaz" w:date="2021-03-20T15:29:00Z">
+      <w:ins w:id="226" w:author="Renata M. Diaz" w:date="2021-03-20T15:29:00Z">
         <w:r>
           <w:rPr>
             <w:rFonts w:asciiTheme="majorHAnsi" w:hAnsiTheme="majorHAnsi" w:cstheme="majorHAnsi"/>
@@ -11566,7 +11567,7 @@
           <w:t>eviations between observations and what is expected given the baseline. Small feasible sets</w:t>
         </w:r>
       </w:ins>
-      <w:ins w:id="220" w:author="Renata M. Diaz" w:date="2021-03-20T15:30:00Z">
+      <w:ins w:id="227" w:author="Renata M. Diaz" w:date="2021-03-20T15:30:00Z">
         <w:r>
           <w:rPr>
             <w:rFonts w:asciiTheme="majorHAnsi" w:hAnsiTheme="majorHAnsi" w:cstheme="majorHAnsi"/>
@@ -11574,7 +11575,7 @@
           <w:t>, which occur for s</w:t>
         </w:r>
       </w:ins>
-      <w:ins w:id="221" w:author="Renata M. Diaz" w:date="2021-03-20T15:31:00Z">
+      <w:ins w:id="228" w:author="Renata M. Diaz" w:date="2021-03-20T15:31:00Z">
         <w:r>
           <w:rPr>
             <w:rFonts w:asciiTheme="majorHAnsi" w:hAnsiTheme="majorHAnsi" w:cstheme="majorHAnsi"/>
@@ -11582,7 +11583,7 @@
           <w:t xml:space="preserve">mall combinations of S and N, </w:t>
         </w:r>
       </w:ins>
-      <w:ins w:id="222" w:author="Renata M. Diaz" w:date="2021-03-20T15:29:00Z">
+      <w:ins w:id="229" w:author="Renata M. Diaz" w:date="2021-03-20T15:29:00Z">
         <w:r>
           <w:rPr>
             <w:rFonts w:asciiTheme="majorHAnsi" w:hAnsiTheme="majorHAnsi" w:cstheme="majorHAnsi"/>
@@ -11590,7 +11591,7 @@
           <w:t xml:space="preserve">are often </w:t>
         </w:r>
       </w:ins>
-      <w:ins w:id="223" w:author="Renata M. Diaz" w:date="2021-03-20T15:30:00Z">
+      <w:ins w:id="230" w:author="Renata M. Diaz" w:date="2021-03-20T15:30:00Z">
         <w:r>
           <w:rPr>
             <w:rFonts w:asciiTheme="majorHAnsi" w:hAnsiTheme="majorHAnsi" w:cstheme="majorHAnsi"/>
@@ -11598,7 +11599,7 @@
           <w:t>highly variable</w:t>
         </w:r>
       </w:ins>
-      <w:ins w:id="224" w:author="Renata M. Diaz" w:date="2021-03-20T15:31:00Z">
+      <w:ins w:id="231" w:author="Renata M. Diaz" w:date="2021-03-20T15:31:00Z">
         <w:r>
           <w:rPr>
             <w:rFonts w:asciiTheme="majorHAnsi" w:hAnsiTheme="majorHAnsi" w:cstheme="majorHAnsi"/>
@@ -11606,7 +11607,7 @@
           <w:t xml:space="preserve">. The majority of these small, highly variable feasible sets occur </w:t>
         </w:r>
       </w:ins>
-      <w:ins w:id="225" w:author="Renata M. Diaz" w:date="2021-03-20T15:32:00Z">
+      <w:ins w:id="232" w:author="Renata M. Diaz" w:date="2021-03-20T15:32:00Z">
         <w:r>
           <w:rPr>
             <w:rFonts w:asciiTheme="majorHAnsi" w:hAnsiTheme="majorHAnsi" w:cstheme="majorHAnsi"/>
@@ -11614,7 +11615,7 @@
           <w:t>for</w:t>
         </w:r>
       </w:ins>
-      <w:ins w:id="226" w:author="Renata M. Diaz" w:date="2021-03-20T15:40:00Z">
+      <w:ins w:id="233" w:author="Renata M. Diaz" w:date="2021-03-20T15:40:00Z">
         <w:r>
           <w:rPr>
             <w:rFonts w:asciiTheme="majorHAnsi" w:hAnsiTheme="majorHAnsi" w:cstheme="majorHAnsi"/>
@@ -11622,7 +11623,7 @@
           <w:t xml:space="preserve"> communities in</w:t>
         </w:r>
       </w:ins>
-      <w:ins w:id="227" w:author="Renata M. Diaz" w:date="2021-03-20T15:32:00Z">
+      <w:ins w:id="234" w:author="Renata M. Diaz" w:date="2021-03-20T15:32:00Z">
         <w:r>
           <w:rPr>
             <w:rFonts w:asciiTheme="majorHAnsi" w:hAnsiTheme="majorHAnsi" w:cstheme="majorHAnsi"/>
@@ -11630,7 +11631,7 @@
           <w:t xml:space="preserve"> the FIA and Mammal Community databases. Although the Gentry dataset also contains communities with small feasible sets, these communities also have a very low </w:t>
         </w:r>
       </w:ins>
-      <w:ins w:id="228" w:author="Renata M. Diaz" w:date="2021-03-20T15:33:00Z">
+      <w:ins w:id="235" w:author="Renata M. Diaz" w:date="2021-03-20T15:33:00Z">
         <w:r>
           <w:rPr>
             <w:rFonts w:asciiTheme="majorHAnsi" w:hAnsiTheme="majorHAnsi" w:cstheme="majorHAnsi"/>
@@ -11638,7 +11639,7 @@
           <w:t>ratio of N to S, meaning their entire feasible sets may be constrained to be more self-similar than small feasible sets in general (see Dissimilarity to central tendency).</w:t>
         </w:r>
       </w:ins>
-      <w:ins w:id="229" w:author="Renata M. Diaz" w:date="2021-03-20T15:34:00Z">
+      <w:ins w:id="236" w:author="Renata M. Diaz" w:date="2021-03-20T15:34:00Z">
         <w:r>
           <w:rPr>
             <w:rFonts w:asciiTheme="majorHAnsi" w:hAnsiTheme="majorHAnsi" w:cstheme="majorHAnsi"/>
@@ -11646,7 +11647,7 @@
           <w:t xml:space="preserve"> </w:t>
         </w:r>
       </w:ins>
-      <w:ins w:id="230" w:author="Renata M. Diaz" w:date="2021-03-20T15:39:00Z">
+      <w:ins w:id="237" w:author="Renata M. Diaz" w:date="2021-03-20T15:39:00Z">
         <w:r>
           <w:rPr>
             <w:rFonts w:asciiTheme="majorHAnsi" w:hAnsiTheme="majorHAnsi" w:cstheme="majorHAnsi"/>
@@ -11661,7 +11662,7 @@
           <w:t xml:space="preserve">additional variation in the dissimilarity and breadth indices not accounted for by the size of the feasible set or the ratio of N to S. </w:t>
         </w:r>
       </w:ins>
-      <w:ins w:id="231" w:author="Renata M. Diaz" w:date="2021-03-20T15:36:00Z">
+      <w:ins w:id="238" w:author="Renata M. Diaz" w:date="2021-03-20T15:36:00Z">
         <w:r>
           <w:rPr>
             <w:rFonts w:asciiTheme="majorHAnsi" w:hAnsiTheme="majorHAnsi" w:cstheme="majorHAnsi"/>
@@ -11669,7 +11670,7 @@
           <w:t xml:space="preserve"> </w:t>
         </w:r>
       </w:ins>
-      <w:ins w:id="232" w:author="Renata M. Diaz" w:date="2021-03-20T15:32:00Z">
+      <w:ins w:id="239" w:author="Renata M. Diaz" w:date="2021-03-20T15:32:00Z">
         <w:r>
           <w:rPr>
             <w:rFonts w:asciiTheme="majorHAnsi" w:hAnsiTheme="majorHAnsi" w:cstheme="majorHAnsi"/>
@@ -11682,11 +11683,11 @@
       <w:pPr>
         <w:spacing w:line="480" w:lineRule="auto"/>
         <w:rPr>
-          <w:ins w:id="233" w:author="Renata M. Diaz" w:date="2021-03-20T15:01:00Z"/>
+          <w:ins w:id="240" w:author="Renata M. Diaz" w:date="2021-03-20T15:01:00Z"/>
           <w:rFonts w:asciiTheme="majorHAnsi" w:hAnsiTheme="majorHAnsi" w:cstheme="majorHAnsi"/>
         </w:rPr>
       </w:pPr>
-      <w:ins w:id="234" w:author="Renata M. Diaz" w:date="2021-03-20T15:01:00Z">
+      <w:ins w:id="241" w:author="Renata M. Diaz" w:date="2021-03-20T15:01:00Z">
         <w:r>
           <w:rPr>
             <w:rFonts w:asciiTheme="majorHAnsi" w:hAnsiTheme="majorHAnsi" w:cstheme="majorHAnsi"/>
@@ -11694,7 +11695,7 @@
           <w:t>Figure 5.</w:t>
         </w:r>
       </w:ins>
-      <w:ins w:id="235" w:author="Renata M. Diaz" w:date="2021-03-20T15:40:00Z">
+      <w:ins w:id="242" w:author="Renata M. Diaz" w:date="2021-03-20T15:40:00Z">
         <w:r>
           <w:rPr>
             <w:rFonts w:asciiTheme="majorHAnsi" w:hAnsiTheme="majorHAnsi" w:cstheme="majorHAnsi"/>
@@ -11702,7 +11703,7 @@
           <w:t xml:space="preserve"> </w:t>
         </w:r>
       </w:ins>
-      <w:ins w:id="236" w:author="Renata M. Diaz" w:date="2021-03-20T16:17:00Z">
+      <w:ins w:id="243" w:author="Renata M. Diaz" w:date="2021-03-20T16:17:00Z">
         <w:r>
           <w:rPr>
             <w:rFonts w:asciiTheme="majorHAnsi" w:hAnsiTheme="majorHAnsi" w:cstheme="majorHAnsi"/>
@@ -11716,7 +11717,7 @@
           <w:t>and subsampling (blue) change the proportion of extreme values observed</w:t>
         </w:r>
       </w:ins>
-      <w:ins w:id="237" w:author="Renata M. Diaz" w:date="2021-03-20T16:18:00Z">
+      <w:ins w:id="244" w:author="Renata M. Diaz" w:date="2021-03-20T16:18:00Z">
         <w:r>
           <w:rPr>
             <w:rFonts w:asciiTheme="majorHAnsi" w:hAnsiTheme="majorHAnsi" w:cstheme="majorHAnsi"/>
@@ -11724,7 +11725,7 @@
           <w:t xml:space="preserve"> for each </w:t>
         </w:r>
       </w:ins>
-      <w:ins w:id="238" w:author="Renata M. Diaz" w:date="2021-03-20T16:19:00Z">
+      <w:ins w:id="245" w:author="Renata M. Diaz" w:date="2021-03-20T16:19:00Z">
         <w:r>
           <w:rPr>
             <w:rFonts w:asciiTheme="majorHAnsi" w:hAnsiTheme="majorHAnsi" w:cstheme="majorHAnsi"/>
@@ -11732,7 +11733,7 @@
           <w:t xml:space="preserve">metric and </w:t>
         </w:r>
       </w:ins>
-      <w:ins w:id="239" w:author="Renata M. Diaz" w:date="2021-03-20T16:18:00Z">
+      <w:ins w:id="246" w:author="Renata M. Diaz" w:date="2021-03-20T16:18:00Z">
         <w:r>
           <w:rPr>
             <w:rFonts w:asciiTheme="majorHAnsi" w:hAnsiTheme="majorHAnsi" w:cstheme="majorHAnsi"/>
@@ -11740,7 +11741,7 @@
           <w:t xml:space="preserve">dataset. The horizontal black lines mark the </w:t>
         </w:r>
       </w:ins>
-      <w:ins w:id="240" w:author="Renata M. Diaz" w:date="2021-03-20T16:19:00Z">
+      <w:ins w:id="247" w:author="Renata M. Diaz" w:date="2021-03-20T16:19:00Z">
         <w:r>
           <w:rPr>
             <w:rFonts w:asciiTheme="majorHAnsi" w:hAnsiTheme="majorHAnsi" w:cstheme="majorHAnsi"/>
@@ -11748,7 +11749,7 @@
           <w:t xml:space="preserve">approximate </w:t>
         </w:r>
       </w:ins>
-      <w:ins w:id="241" w:author="Renata M. Diaz" w:date="2021-03-20T16:18:00Z">
+      <w:ins w:id="248" w:author="Renata M. Diaz" w:date="2021-03-20T16:18:00Z">
         <w:r>
           <w:rPr>
             <w:rFonts w:asciiTheme="majorHAnsi" w:hAnsiTheme="majorHAnsi" w:cstheme="majorHAnsi"/>
@@ -11756,7 +11757,7 @@
           <w:t xml:space="preserve">proportions of extreme values that would be expected at random: 5% for dissimilarity to the central tendency, and 2.5% for all </w:t>
         </w:r>
       </w:ins>
-      <w:ins w:id="242" w:author="Renata M. Diaz" w:date="2021-03-20T16:19:00Z">
+      <w:ins w:id="249" w:author="Renata M. Diaz" w:date="2021-03-20T16:19:00Z">
         <w:r>
           <w:rPr>
             <w:rFonts w:asciiTheme="majorHAnsi" w:hAnsiTheme="majorHAnsi" w:cstheme="majorHAnsi"/>
@@ -11764,7 +11765,7 @@
           <w:t>other metrics. Adjusting for rare species consistently increases the proportion of extreme values relative to the raw SADs, w</w:t>
         </w:r>
       </w:ins>
-      <w:ins w:id="243" w:author="Renata M. Diaz" w:date="2021-03-20T16:20:00Z">
+      <w:ins w:id="250" w:author="Renata M. Diaz" w:date="2021-03-20T16:20:00Z">
         <w:r>
           <w:rPr>
             <w:rFonts w:asciiTheme="majorHAnsi" w:hAnsiTheme="majorHAnsi" w:cstheme="majorHAnsi"/>
@@ -11772,7 +11773,7 @@
           <w:t xml:space="preserve">hile subsampling often decreases it but does not </w:t>
         </w:r>
       </w:ins>
-      <w:ins w:id="244" w:author="Renata M. Diaz" w:date="2021-03-20T16:23:00Z">
+      <w:ins w:id="251" w:author="Renata M. Diaz" w:date="2021-03-20T16:23:00Z">
         <w:r>
           <w:rPr>
             <w:rFonts w:asciiTheme="majorHAnsi" w:hAnsiTheme="majorHAnsi" w:cstheme="majorHAnsi"/>
@@ -11780,7 +11781,7 @@
           <w:t xml:space="preserve">eliminate </w:t>
         </w:r>
       </w:ins>
-      <w:ins w:id="245" w:author="Renata M. Diaz" w:date="2021-03-20T16:25:00Z">
+      <w:ins w:id="252" w:author="Renata M. Diaz" w:date="2021-03-20T16:25:00Z">
         <w:r>
           <w:rPr>
             <w:rFonts w:asciiTheme="majorHAnsi" w:hAnsiTheme="majorHAnsi" w:cstheme="majorHAnsi"/>
@@ -11788,7 +11789,7 @@
           <w:t xml:space="preserve">or change the direction of </w:t>
         </w:r>
       </w:ins>
-      <w:ins w:id="246" w:author="Renata M. Diaz" w:date="2021-03-20T16:23:00Z">
+      <w:ins w:id="253" w:author="Renata M. Diaz" w:date="2021-03-20T16:23:00Z">
         <w:r>
           <w:rPr>
             <w:rFonts w:asciiTheme="majorHAnsi" w:hAnsiTheme="majorHAnsi" w:cstheme="majorHAnsi"/>
@@ -11796,71 +11797,71 @@
           <w:t xml:space="preserve">the effect. </w:t>
         </w:r>
       </w:ins>
-      <w:ins w:id="247" w:author="Renata M. Diaz" w:date="2021-03-20T16:25:00Z">
+      <w:ins w:id="254" w:author="Renata M. Diaz" w:date="2021-03-20T16:25:00Z">
         <w:r>
           <w:rPr>
             <w:rFonts w:asciiTheme="majorHAnsi" w:hAnsiTheme="majorHAnsi" w:cstheme="majorHAnsi"/>
           </w:rPr>
           <w:t>The exception is for the FIA dataset, which does not show strong deviations for either raw or resampled SADs</w:t>
-        </w:r>
-      </w:ins>
-      <w:ins w:id="248" w:author="Renata M. Diaz" w:date="2021-03-20T16:20:00Z">
-        <w:r>
-          <w:rPr>
-            <w:rFonts w:asciiTheme="majorHAnsi" w:hAnsiTheme="majorHAnsi" w:cstheme="majorHAnsi"/>
-          </w:rPr>
-          <w:t>.</w:t>
-        </w:r>
-      </w:ins>
-      <w:ins w:id="249" w:author="Renata M. Diaz" w:date="2021-03-20T16:26:00Z">
-        <w:r>
-          <w:rPr>
-            <w:rFonts w:asciiTheme="majorHAnsi" w:hAnsiTheme="majorHAnsi" w:cstheme="majorHAnsi"/>
-          </w:rPr>
-          <w:t xml:space="preserve"> Shown are the effects and directions observed for most </w:t>
-        </w:r>
-      </w:ins>
-      <w:ins w:id="250" w:author="Renata M. Diaz" w:date="2021-03-20T16:27:00Z">
-        <w:r>
-          <w:rPr>
-            <w:rFonts w:asciiTheme="majorHAnsi" w:hAnsiTheme="majorHAnsi" w:cstheme="majorHAnsi"/>
-          </w:rPr>
-          <w:t>datasets</w:t>
-        </w:r>
-      </w:ins>
-      <w:ins w:id="251" w:author="Renata M. Diaz" w:date="2021-03-20T16:26:00Z">
-        <w:r>
-          <w:rPr>
-            <w:rFonts w:asciiTheme="majorHAnsi" w:hAnsiTheme="majorHAnsi" w:cstheme="majorHAnsi"/>
-          </w:rPr>
-          <w:t>; for</w:t>
-        </w:r>
-      </w:ins>
-      <w:ins w:id="252" w:author="Renata M. Diaz" w:date="2021-03-20T16:27:00Z">
-        <w:r>
-          <w:rPr>
-            <w:rFonts w:asciiTheme="majorHAnsi" w:hAnsiTheme="majorHAnsi" w:cstheme="majorHAnsi"/>
-          </w:rPr>
-          <w:t xml:space="preserve"> complete results of resampling, including</w:t>
-        </w:r>
-      </w:ins>
-      <w:ins w:id="253" w:author="Renata M. Diaz" w:date="2021-03-20T16:26:00Z">
-        <w:r>
-          <w:rPr>
-            <w:rFonts w:asciiTheme="majorHAnsi" w:hAnsiTheme="majorHAnsi" w:cstheme="majorHAnsi"/>
-          </w:rPr>
-          <w:t xml:space="preserve"> the opposite direction effects, see </w:t>
-        </w:r>
-      </w:ins>
-      <w:ins w:id="254" w:author="Renata M. Diaz" w:date="2021-03-20T16:27:00Z">
-        <w:r>
-          <w:rPr>
-            <w:rFonts w:asciiTheme="majorHAnsi" w:hAnsiTheme="majorHAnsi" w:cstheme="majorHAnsi"/>
-          </w:rPr>
-          <w:t>A7.</w:t>
         </w:r>
       </w:ins>
       <w:ins w:id="255" w:author="Renata M. Diaz" w:date="2021-03-20T16:20:00Z">
+        <w:r>
+          <w:rPr>
+            <w:rFonts w:asciiTheme="majorHAnsi" w:hAnsiTheme="majorHAnsi" w:cstheme="majorHAnsi"/>
+          </w:rPr>
+          <w:t>.</w:t>
+        </w:r>
+      </w:ins>
+      <w:ins w:id="256" w:author="Renata M. Diaz" w:date="2021-03-20T16:26:00Z">
+        <w:r>
+          <w:rPr>
+            <w:rFonts w:asciiTheme="majorHAnsi" w:hAnsiTheme="majorHAnsi" w:cstheme="majorHAnsi"/>
+          </w:rPr>
+          <w:t xml:space="preserve"> Shown are the effects and directions observed for most </w:t>
+        </w:r>
+      </w:ins>
+      <w:ins w:id="257" w:author="Renata M. Diaz" w:date="2021-03-20T16:27:00Z">
+        <w:r>
+          <w:rPr>
+            <w:rFonts w:asciiTheme="majorHAnsi" w:hAnsiTheme="majorHAnsi" w:cstheme="majorHAnsi"/>
+          </w:rPr>
+          <w:t>datasets</w:t>
+        </w:r>
+      </w:ins>
+      <w:ins w:id="258" w:author="Renata M. Diaz" w:date="2021-03-20T16:26:00Z">
+        <w:r>
+          <w:rPr>
+            <w:rFonts w:asciiTheme="majorHAnsi" w:hAnsiTheme="majorHAnsi" w:cstheme="majorHAnsi"/>
+          </w:rPr>
+          <w:t>; for</w:t>
+        </w:r>
+      </w:ins>
+      <w:ins w:id="259" w:author="Renata M. Diaz" w:date="2021-03-20T16:27:00Z">
+        <w:r>
+          <w:rPr>
+            <w:rFonts w:asciiTheme="majorHAnsi" w:hAnsiTheme="majorHAnsi" w:cstheme="majorHAnsi"/>
+          </w:rPr>
+          <w:t xml:space="preserve"> complete results of resampling, including</w:t>
+        </w:r>
+      </w:ins>
+      <w:ins w:id="260" w:author="Renata M. Diaz" w:date="2021-03-20T16:26:00Z">
+        <w:r>
+          <w:rPr>
+            <w:rFonts w:asciiTheme="majorHAnsi" w:hAnsiTheme="majorHAnsi" w:cstheme="majorHAnsi"/>
+          </w:rPr>
+          <w:t xml:space="preserve"> the opposite direction effects, see </w:t>
+        </w:r>
+      </w:ins>
+      <w:ins w:id="261" w:author="Renata M. Diaz" w:date="2021-03-20T16:27:00Z">
+        <w:r>
+          <w:rPr>
+            <w:rFonts w:asciiTheme="majorHAnsi" w:hAnsiTheme="majorHAnsi" w:cstheme="majorHAnsi"/>
+          </w:rPr>
+          <w:t>A7.</w:t>
+        </w:r>
+      </w:ins>
+      <w:ins w:id="262" w:author="Renata M. Diaz" w:date="2021-03-20T16:20:00Z">
         <w:r>
           <w:rPr>
             <w:rFonts w:asciiTheme="majorHAnsi" w:hAnsiTheme="majorHAnsi" w:cstheme="majorHAnsi"/>
@@ -11873,11 +11874,11 @@
       <w:pPr>
         <w:spacing w:line="480" w:lineRule="auto"/>
         <w:rPr>
-          <w:del w:id="256" w:author="Renata M. Diaz" w:date="2021-03-20T15:01:00Z"/>
+          <w:del w:id="263" w:author="Renata M. Diaz" w:date="2021-03-20T15:01:00Z"/>
           <w:rFonts w:asciiTheme="majorHAnsi" w:hAnsiTheme="majorHAnsi" w:cstheme="majorHAnsi"/>
         </w:rPr>
       </w:pPr>
-      <w:ins w:id="257" w:author="Renata M. Diaz" w:date="2021-03-20T15:01:00Z">
+      <w:ins w:id="264" w:author="Renata M. Diaz" w:date="2021-03-20T15:01:00Z">
         <w:r>
           <w:rPr>
             <w:rFonts w:asciiTheme="majorHAnsi" w:hAnsiTheme="majorHAnsi" w:cstheme="majorHAnsi"/>
@@ -11885,7 +11886,7 @@
           <w:t>Figure 6.</w:t>
         </w:r>
       </w:ins>
-      <w:ins w:id="258" w:author="Renata M. Diaz" w:date="2021-03-20T14:50:00Z">
+      <w:ins w:id="265" w:author="Renata M. Diaz" w:date="2021-03-20T14:50:00Z">
         <w:r>
           <w:rPr>
             <w:rFonts w:asciiTheme="majorHAnsi" w:hAnsiTheme="majorHAnsi" w:cstheme="majorHAnsi"/>
@@ -11893,7 +11894,7 @@
           <w:t xml:space="preserve"> </w:t>
         </w:r>
       </w:ins>
-      <w:ins w:id="259" w:author="Renata M. Diaz" w:date="2021-03-20T16:42:00Z">
+      <w:ins w:id="266" w:author="Renata M. Diaz" w:date="2021-03-20T16:42:00Z">
         <w:r>
           <w:rPr>
             <w:rFonts w:asciiTheme="majorHAnsi" w:hAnsiTheme="majorHAnsi" w:cstheme="majorHAnsi"/>
@@ -11901,7 +11902,7 @@
           <w:t>Very small communities (</w:t>
         </w:r>
       </w:ins>
-      <w:ins w:id="260" w:author="Renata M. Diaz" w:date="2021-03-20T16:50:00Z">
+      <w:ins w:id="267" w:author="Renata M. Diaz" w:date="2021-03-20T16:50:00Z">
         <w:r>
           <w:rPr>
             <w:rFonts w:asciiTheme="majorHAnsi" w:hAnsiTheme="majorHAnsi" w:cstheme="majorHAnsi"/>
@@ -11909,68 +11910,12 @@
           <w:t xml:space="preserve">e.g. </w:t>
         </w:r>
       </w:ins>
-      <w:ins w:id="261" w:author="Renata M. Diaz" w:date="2021-03-20T16:42:00Z">
+      <w:ins w:id="268" w:author="Renata M. Diaz" w:date="2021-03-20T16:42:00Z">
         <w:r>
           <w:rPr>
             <w:rFonts w:asciiTheme="majorHAnsi" w:hAnsiTheme="majorHAnsi" w:cstheme="majorHAnsi"/>
           </w:rPr>
           <w:t>those with fewer than 2000 possible SADs in the feasible set</w:t>
-        </w:r>
-      </w:ins>
-      <w:ins w:id="262" w:author="Renata M. Diaz" w:date="2021-03-22T14:19:00Z">
-        <w:r>
-          <w:rPr>
-            <w:rFonts w:asciiTheme="majorHAnsi" w:hAnsiTheme="majorHAnsi" w:cstheme="majorHAnsi"/>
-          </w:rPr>
-          <w:t xml:space="preserve">; upper </w:t>
-        </w:r>
-      </w:ins>
-      <w:ins w:id="263" w:author="Renata M. Diaz" w:date="2021-03-22T14:20:00Z">
-        <w:r>
-          <w:rPr>
-            <w:rFonts w:asciiTheme="majorHAnsi" w:hAnsiTheme="majorHAnsi" w:cstheme="majorHAnsi"/>
-          </w:rPr>
-          <w:t>rows</w:t>
-        </w:r>
-      </w:ins>
-      <w:ins w:id="264" w:author="Renata M. Diaz" w:date="2021-03-20T16:42:00Z">
-        <w:r>
-          <w:rPr>
-            <w:rFonts w:asciiTheme="majorHAnsi" w:hAnsiTheme="majorHAnsi" w:cstheme="majorHAnsi"/>
-          </w:rPr>
-          <w:t xml:space="preserve">) </w:t>
-        </w:r>
-      </w:ins>
-      <w:ins w:id="265" w:author="Renata M. Diaz" w:date="2021-03-20T16:43:00Z">
-        <w:r>
-          <w:rPr>
-            <w:rFonts w:asciiTheme="majorHAnsi" w:hAnsiTheme="majorHAnsi" w:cstheme="majorHAnsi"/>
-          </w:rPr>
-          <w:t>exhibit more variable, broadly-defined statistical baselines (</w:t>
-        </w:r>
-      </w:ins>
-      <w:ins w:id="266" w:author="Renata M. Diaz" w:date="2021-03-22T14:19:00Z">
-        <w:r>
-          <w:rPr>
-            <w:rFonts w:asciiTheme="majorHAnsi" w:hAnsiTheme="majorHAnsi" w:cstheme="majorHAnsi"/>
-          </w:rPr>
-          <w:t>top</w:t>
-        </w:r>
-      </w:ins>
-      <w:ins w:id="267" w:author="Renata M. Diaz" w:date="2021-03-20T16:43:00Z">
-        <w:r>
-          <w:rPr>
-            <w:rFonts w:asciiTheme="majorHAnsi" w:hAnsiTheme="majorHAnsi" w:cstheme="majorHAnsi"/>
-          </w:rPr>
-          <w:t xml:space="preserve">) and less consistently extreme observed values relative to their feasible </w:t>
-        </w:r>
-      </w:ins>
-      <w:ins w:id="268" w:author="Renata M. Diaz" w:date="2021-03-20T16:44:00Z">
-        <w:r>
-          <w:rPr>
-            <w:rFonts w:asciiTheme="majorHAnsi" w:hAnsiTheme="majorHAnsi" w:cstheme="majorHAnsi"/>
-          </w:rPr>
-          <w:t>sets for all metrics (</w:t>
         </w:r>
       </w:ins>
       <w:ins w:id="269" w:author="Renata M. Diaz" w:date="2021-03-22T14:19:00Z">
@@ -11978,10 +11923,66 @@
           <w:rPr>
             <w:rFonts w:asciiTheme="majorHAnsi" w:hAnsiTheme="majorHAnsi" w:cstheme="majorHAnsi"/>
           </w:rPr>
+          <w:t xml:space="preserve">; upper </w:t>
+        </w:r>
+      </w:ins>
+      <w:ins w:id="270" w:author="Renata M. Diaz" w:date="2021-03-22T14:20:00Z">
+        <w:r>
+          <w:rPr>
+            <w:rFonts w:asciiTheme="majorHAnsi" w:hAnsiTheme="majorHAnsi" w:cstheme="majorHAnsi"/>
+          </w:rPr>
+          <w:t>rows</w:t>
+        </w:r>
+      </w:ins>
+      <w:ins w:id="271" w:author="Renata M. Diaz" w:date="2021-03-20T16:42:00Z">
+        <w:r>
+          <w:rPr>
+            <w:rFonts w:asciiTheme="majorHAnsi" w:hAnsiTheme="majorHAnsi" w:cstheme="majorHAnsi"/>
+          </w:rPr>
+          <w:t xml:space="preserve">) </w:t>
+        </w:r>
+      </w:ins>
+      <w:ins w:id="272" w:author="Renata M. Diaz" w:date="2021-03-20T16:43:00Z">
+        <w:r>
+          <w:rPr>
+            <w:rFonts w:asciiTheme="majorHAnsi" w:hAnsiTheme="majorHAnsi" w:cstheme="majorHAnsi"/>
+          </w:rPr>
+          <w:t>exhibit more variable, broadly-defined statistical baselines (</w:t>
+        </w:r>
+      </w:ins>
+      <w:ins w:id="273" w:author="Renata M. Diaz" w:date="2021-03-22T14:19:00Z">
+        <w:r>
+          <w:rPr>
+            <w:rFonts w:asciiTheme="majorHAnsi" w:hAnsiTheme="majorHAnsi" w:cstheme="majorHAnsi"/>
+          </w:rPr>
+          <w:t>top</w:t>
+        </w:r>
+      </w:ins>
+      <w:ins w:id="274" w:author="Renata M. Diaz" w:date="2021-03-20T16:43:00Z">
+        <w:r>
+          <w:rPr>
+            <w:rFonts w:asciiTheme="majorHAnsi" w:hAnsiTheme="majorHAnsi" w:cstheme="majorHAnsi"/>
+          </w:rPr>
+          <w:t xml:space="preserve">) and less consistently extreme observed values relative to their feasible </w:t>
+        </w:r>
+      </w:ins>
+      <w:ins w:id="275" w:author="Renata M. Diaz" w:date="2021-03-20T16:44:00Z">
+        <w:r>
+          <w:rPr>
+            <w:rFonts w:asciiTheme="majorHAnsi" w:hAnsiTheme="majorHAnsi" w:cstheme="majorHAnsi"/>
+          </w:rPr>
+          <w:t>sets (</w:t>
+        </w:r>
+      </w:ins>
+      <w:ins w:id="276" w:author="Renata M. Diaz" w:date="2021-03-22T14:19:00Z">
+        <w:r>
+          <w:rPr>
+            <w:rFonts w:asciiTheme="majorHAnsi" w:hAnsiTheme="majorHAnsi" w:cstheme="majorHAnsi"/>
+          </w:rPr>
           <w:t>bottom</w:t>
         </w:r>
       </w:ins>
-      <w:ins w:id="270" w:author="Renata M. Diaz" w:date="2021-03-20T16:44:00Z">
+      <w:ins w:id="277" w:author="Renata M. Diaz" w:date="2021-03-20T16:44:00Z">
         <w:r>
           <w:rPr>
             <w:rFonts w:asciiTheme="majorHAnsi" w:hAnsiTheme="majorHAnsi" w:cstheme="majorHAnsi"/>
@@ -11989,7 +11990,7 @@
           <w:t xml:space="preserve">). 2000 </w:t>
         </w:r>
       </w:ins>
-      <w:ins w:id="271" w:author="Renata M. Diaz" w:date="2021-03-20T16:45:00Z">
+      <w:ins w:id="278" w:author="Renata M. Diaz" w:date="2021-03-20T16:45:00Z">
         <w:r>
           <w:rPr>
             <w:rFonts w:asciiTheme="majorHAnsi" w:hAnsiTheme="majorHAnsi" w:cstheme="majorHAnsi"/>
@@ -11997,7 +11998,7 @@
           <w:t xml:space="preserve">possible SADs is used as a cutoff because it allows for a comparison using </w:t>
         </w:r>
       </w:ins>
-      <w:ins w:id="272" w:author="Renata M. Diaz" w:date="2021-03-20T16:46:00Z">
+      <w:ins w:id="279" w:author="Renata M. Diaz" w:date="2021-03-20T16:46:00Z">
         <w:r>
           <w:rPr>
             <w:rFonts w:asciiTheme="majorHAnsi" w:hAnsiTheme="majorHAnsi" w:cstheme="majorHAnsi"/>
@@ -12005,7 +12006,7 @@
           <w:t xml:space="preserve">a substantial number of communities from the FIA and two other datasets. </w:t>
         </w:r>
       </w:ins>
-      <w:ins w:id="273" w:author="Renata M. Diaz" w:date="2021-03-20T16:47:00Z">
+      <w:ins w:id="280" w:author="Renata M. Diaz" w:date="2021-03-20T16:47:00Z">
         <w:r>
           <w:rPr>
             <w:rFonts w:asciiTheme="majorHAnsi" w:hAnsiTheme="majorHAnsi" w:cstheme="majorHAnsi"/>
@@ -12013,7 +12014,7 @@
           <w:t>Of these datasets, the FIA is the most dominated by very small communities (</w:t>
         </w:r>
       </w:ins>
-      <w:ins w:id="274" w:author="Renata M. Diaz" w:date="2021-03-22T14:21:00Z">
+      <w:ins w:id="281" w:author="Renata M. Diaz" w:date="2021-03-22T14:21:00Z">
         <w:r>
           <w:rPr>
             <w:rFonts w:asciiTheme="majorHAnsi" w:hAnsiTheme="majorHAnsi" w:cstheme="majorHAnsi"/>
@@ -12021,7 +12022,7 @@
           <w:t>68</w:t>
         </w:r>
       </w:ins>
-      <w:ins w:id="275" w:author="Renata M. Diaz" w:date="2021-03-20T16:47:00Z">
+      <w:ins w:id="282" w:author="Renata M. Diaz" w:date="2021-03-20T16:47:00Z">
         <w:r>
           <w:rPr>
             <w:rFonts w:asciiTheme="majorHAnsi" w:hAnsiTheme="majorHAnsi" w:cstheme="majorHAnsi"/>
@@ -12029,7 +12030,7 @@
           <w:t>% of FIA sites have few</w:t>
         </w:r>
       </w:ins>
-      <w:ins w:id="276" w:author="Renata M. Diaz" w:date="2021-03-20T16:48:00Z">
+      <w:ins w:id="283" w:author="Renata M. Diaz" w:date="2021-03-20T16:48:00Z">
         <w:r>
           <w:rPr>
             <w:rFonts w:asciiTheme="majorHAnsi" w:hAnsiTheme="majorHAnsi" w:cstheme="majorHAnsi"/>
@@ -12037,7 +12038,7 @@
           <w:t xml:space="preserve">er than 2000 possible SADs, </w:t>
         </w:r>
       </w:ins>
-      <w:ins w:id="277" w:author="Renata M. Diaz" w:date="2021-03-22T14:39:00Z">
+      <w:ins w:id="284" w:author="Renata M. Diaz" w:date="2021-03-22T14:39:00Z">
         <w:r>
           <w:rPr>
             <w:rFonts w:asciiTheme="majorHAnsi" w:hAnsiTheme="majorHAnsi" w:cstheme="majorHAnsi"/>
@@ -12045,7 +12046,7 @@
           <w:t xml:space="preserve">compared to </w:t>
         </w:r>
       </w:ins>
-      <w:ins w:id="278" w:author="Renata M. Diaz" w:date="2021-03-20T16:48:00Z">
+      <w:ins w:id="285" w:author="Renata M. Diaz" w:date="2021-03-20T16:48:00Z">
         <w:r>
           <w:rPr>
             <w:rFonts w:asciiTheme="majorHAnsi" w:hAnsiTheme="majorHAnsi" w:cstheme="majorHAnsi"/>
@@ -12053,7 +12054,7 @@
           <w:t>3</w:t>
         </w:r>
       </w:ins>
-      <w:ins w:id="279" w:author="Renata M. Diaz" w:date="2021-03-22T14:21:00Z">
+      <w:ins w:id="286" w:author="Renata M. Diaz" w:date="2021-03-22T14:21:00Z">
         <w:r>
           <w:rPr>
             <w:rFonts w:asciiTheme="majorHAnsi" w:hAnsiTheme="majorHAnsi" w:cstheme="majorHAnsi"/>
@@ -12067,7 +12068,7 @@
           <w:t>%</w:t>
         </w:r>
       </w:ins>
-      <w:ins w:id="280" w:author="Renata M. Diaz" w:date="2021-03-20T16:48:00Z">
+      <w:ins w:id="287" w:author="Renata M. Diaz" w:date="2021-03-20T16:48:00Z">
         <w:r>
           <w:rPr>
             <w:rFonts w:asciiTheme="majorHAnsi" w:hAnsiTheme="majorHAnsi" w:cstheme="majorHAnsi"/>
@@ -12075,7 +12076,7 @@
           <w:t xml:space="preserve"> </w:t>
         </w:r>
       </w:ins>
-      <w:ins w:id="281" w:author="Renata M. Diaz" w:date="2021-03-22T14:39:00Z">
+      <w:ins w:id="288" w:author="Renata M. Diaz" w:date="2021-03-22T14:39:00Z">
         <w:r>
           <w:rPr>
             <w:rFonts w:asciiTheme="majorHAnsi" w:hAnsiTheme="majorHAnsi" w:cstheme="majorHAnsi"/>
@@ -12083,7 +12084,7 @@
           <w:t>for the</w:t>
         </w:r>
       </w:ins>
-      <w:ins w:id="282" w:author="Renata M. Diaz" w:date="2021-03-20T16:48:00Z">
+      <w:ins w:id="289" w:author="Renata M. Diaz" w:date="2021-03-20T16:48:00Z">
         <w:r>
           <w:rPr>
             <w:rFonts w:asciiTheme="majorHAnsi" w:hAnsiTheme="majorHAnsi" w:cstheme="majorHAnsi"/>
@@ -12091,7 +12092,7 @@
           <w:t xml:space="preserve"> Mammal Community and </w:t>
         </w:r>
       </w:ins>
-      <w:ins w:id="283" w:author="Renata M. Diaz" w:date="2021-03-22T14:21:00Z">
+      <w:ins w:id="290" w:author="Renata M. Diaz" w:date="2021-03-22T14:21:00Z">
         <w:r>
           <w:rPr>
             <w:rFonts w:asciiTheme="majorHAnsi" w:hAnsiTheme="majorHAnsi" w:cstheme="majorHAnsi"/>
@@ -12099,7 +12100,7 @@
           <w:t>7</w:t>
         </w:r>
       </w:ins>
-      <w:ins w:id="284" w:author="Renata M. Diaz" w:date="2021-03-20T16:48:00Z">
+      <w:ins w:id="291" w:author="Renata M. Diaz" w:date="2021-03-20T16:48:00Z">
         <w:r>
           <w:rPr>
             <w:rFonts w:asciiTheme="majorHAnsi" w:hAnsiTheme="majorHAnsi" w:cstheme="majorHAnsi"/>
@@ -12107,7 +12108,7 @@
           <w:t xml:space="preserve">% </w:t>
         </w:r>
       </w:ins>
-      <w:ins w:id="285" w:author="Renata M. Diaz" w:date="2021-03-22T14:39:00Z">
+      <w:ins w:id="292" w:author="Renata M. Diaz" w:date="2021-03-22T14:39:00Z">
         <w:r>
           <w:rPr>
             <w:rFonts w:asciiTheme="majorHAnsi" w:hAnsiTheme="majorHAnsi" w:cstheme="majorHAnsi"/>
@@ -12115,7 +12116,7 @@
           <w:t>for the</w:t>
         </w:r>
       </w:ins>
-      <w:ins w:id="286" w:author="Renata M. Diaz" w:date="2021-03-20T16:48:00Z">
+      <w:ins w:id="293" w:author="Renata M. Diaz" w:date="2021-03-20T16:48:00Z">
         <w:r>
           <w:rPr>
             <w:rFonts w:asciiTheme="majorHAnsi" w:hAnsiTheme="majorHAnsi" w:cstheme="majorHAnsi"/>
@@ -12123,7 +12124,7 @@
           <w:t xml:space="preserve"> Miscellaneous Abundance </w:t>
         </w:r>
       </w:ins>
-      <w:ins w:id="287" w:author="Renata M. Diaz" w:date="2021-03-22T14:39:00Z">
+      <w:ins w:id="294" w:author="Renata M. Diaz" w:date="2021-03-22T14:39:00Z">
         <w:r>
           <w:rPr>
             <w:rFonts w:asciiTheme="majorHAnsi" w:hAnsiTheme="majorHAnsi" w:cstheme="majorHAnsi"/>
@@ -12131,7 +12132,7 @@
           <w:t>databases</w:t>
         </w:r>
       </w:ins>
-      <w:ins w:id="288" w:author="Renata M. Diaz" w:date="2021-03-20T16:48:00Z">
+      <w:ins w:id="295" w:author="Renata M. Diaz" w:date="2021-03-20T16:48:00Z">
         <w:r>
           <w:rPr>
             <w:rFonts w:asciiTheme="majorHAnsi" w:hAnsiTheme="majorHAnsi" w:cstheme="majorHAnsi"/>
@@ -12139,7 +12140,7 @@
           <w:t>)</w:t>
         </w:r>
       </w:ins>
-      <w:ins w:id="289" w:author="Renata M. Diaz" w:date="2021-03-20T16:49:00Z">
+      <w:ins w:id="296" w:author="Renata M. Diaz" w:date="2021-03-20T16:49:00Z">
         <w:r>
           <w:rPr>
             <w:rFonts w:asciiTheme="majorHAnsi" w:hAnsiTheme="majorHAnsi" w:cstheme="majorHAnsi"/>
@@ -12147,14 +12148,14 @@
           <w:t xml:space="preserve">. </w:t>
         </w:r>
       </w:ins>
-      <w:ins w:id="290" w:author="Renata M. Diaz" w:date="2021-03-22T14:06:00Z">
+      <w:ins w:id="297" w:author="Renata M. Diaz" w:date="2021-03-22T14:06:00Z">
         <w:r>
           <w:rPr>
             <w:rFonts w:asciiTheme="majorHAnsi" w:hAnsiTheme="majorHAnsi" w:cstheme="majorHAnsi"/>
           </w:rPr>
           <w:t xml:space="preserve">Results shown are for </w:t>
         </w:r>
-        <w:del w:id="291" w:author="Diaz,Renata M" w:date="2021-03-28T23:43:00Z">
+        <w:del w:id="298" w:author="Diaz,Renata M" w:date="2021-03-28T23:43:00Z">
           <w:r>
             <w:rPr>
               <w:rFonts w:asciiTheme="majorHAnsi" w:hAnsiTheme="majorHAnsi" w:cstheme="majorHAnsi"/>
@@ -12163,7 +12164,7 @@
           </w:r>
         </w:del>
       </w:ins>
-      <w:ins w:id="292" w:author="Diaz,Renata M" w:date="2021-03-28T23:43:00Z">
+      <w:ins w:id="299" w:author="Diaz,Renata M" w:date="2021-03-28T23:43:00Z">
         <w:r>
           <w:rPr>
             <w:rFonts w:asciiTheme="majorHAnsi" w:hAnsiTheme="majorHAnsi" w:cstheme="majorHAnsi"/>
@@ -12171,7 +12172,7 @@
           <w:t>skewness</w:t>
         </w:r>
       </w:ins>
-      <w:ins w:id="293" w:author="Renata M. Diaz" w:date="2021-03-22T14:06:00Z">
+      <w:ins w:id="300" w:author="Renata M. Diaz" w:date="2021-03-22T14:06:00Z">
         <w:r>
           <w:rPr>
             <w:rFonts w:asciiTheme="majorHAnsi" w:hAnsiTheme="majorHAnsi" w:cstheme="majorHAnsi"/>
@@ -12179,7 +12180,7 @@
           <w:t>; for complete results see A</w:t>
         </w:r>
       </w:ins>
-      <w:ins w:id="294" w:author="Renata M. Diaz" w:date="2021-03-22T14:08:00Z">
+      <w:ins w:id="301" w:author="Renata M. Diaz" w:date="2021-03-22T14:08:00Z">
         <w:r>
           <w:rPr>
             <w:rFonts w:asciiTheme="majorHAnsi" w:hAnsiTheme="majorHAnsi" w:cstheme="majorHAnsi"/>
@@ -12202,11 +12203,11 @@
       <w:pPr>
         <w:spacing w:line="480" w:lineRule="auto"/>
         <w:rPr>
-          <w:del w:id="295" w:author="Renata M. Diaz" w:date="2021-03-20T16:28:00Z"/>
+          <w:del w:id="302" w:author="Renata M. Diaz" w:date="2021-03-20T16:28:00Z"/>
           <w:rFonts w:asciiTheme="majorHAnsi" w:hAnsiTheme="majorHAnsi" w:cstheme="majorHAnsi"/>
         </w:rPr>
       </w:pPr>
-      <w:del w:id="296" w:author="Renata M. Diaz" w:date="2021-03-20T16:28:00Z">
+      <w:del w:id="303" w:author="Renata M. Diaz" w:date="2021-03-20T16:28:00Z">
         <w:r>
           <w:rPr>
             <w:rFonts w:asciiTheme="majorHAnsi" w:hAnsiTheme="majorHAnsi" w:cstheme="majorHAnsi"/>
@@ -12277,14 +12278,7 @@
           <w:rPr>
             <w:rFonts w:asciiTheme="majorHAnsi" w:hAnsiTheme="majorHAnsi" w:cstheme="majorHAnsi"/>
           </w:rPr>
-          <w:delText xml:space="preserve">ndicate broad, poorly-defined statistical </w:delText>
-        </w:r>
-        <w:r>
-          <w:rPr>
-            <w:rFonts w:asciiTheme="majorHAnsi" w:hAnsiTheme="majorHAnsi" w:cstheme="majorHAnsi"/>
-          </w:rPr>
-          <w:lastRenderedPageBreak/>
-          <w:delText xml:space="preserve">baselines that may impede our ability to confidently detect deviations between observations </w:delText>
+          <w:delText xml:space="preserve">ndicate broad, poorly-defined statistical baselines that may impede our ability to confidently detect deviations between observations </w:delText>
         </w:r>
         <w:r>
           <w:rPr>
@@ -12370,7 +12364,7 @@
       <w:pPr>
         <w:spacing w:line="480" w:lineRule="auto"/>
         <w:rPr>
-          <w:del w:id="297" w:author="Renata M. Diaz" w:date="2021-03-20T16:28:00Z"/>
+          <w:del w:id="304" w:author="Renata M. Diaz" w:date="2021-03-20T16:28:00Z"/>
           <w:rFonts w:asciiTheme="majorHAnsi" w:eastAsia="Times New Roman" w:hAnsiTheme="majorHAnsi" w:cstheme="majorHAnsi"/>
           <w:b/>
           <w:bCs/>
@@ -12381,11 +12375,11 @@
       <w:pPr>
         <w:spacing w:line="480" w:lineRule="auto"/>
         <w:rPr>
-          <w:del w:id="298" w:author="Renata M. Diaz" w:date="2021-03-20T16:28:00Z"/>
+          <w:del w:id="305" w:author="Renata M. Diaz" w:date="2021-03-20T16:28:00Z"/>
           <w:rFonts w:asciiTheme="majorHAnsi" w:hAnsiTheme="majorHAnsi" w:cstheme="majorHAnsi"/>
         </w:rPr>
       </w:pPr>
-      <w:del w:id="299" w:author="Renata M. Diaz" w:date="2021-03-20T16:28:00Z">
+      <w:del w:id="306" w:author="Renata M. Diaz" w:date="2021-03-20T16:28:00Z">
         <w:r>
           <w:rPr>
             <w:rFonts w:asciiTheme="majorHAnsi" w:hAnsiTheme="majorHAnsi" w:cstheme="majorHAnsi"/>
@@ -12823,41 +12817,34 @@
           <w:bCs/>
         </w:rPr>
       </w:pPr>
-      <w:bookmarkStart w:id="300" w:name="_Figure_1:_Communities"/>
-      <w:bookmarkStart w:id="301" w:name="_Figure_1:_S0,"/>
-      <w:bookmarkStart w:id="302" w:name="_Figure_0:_Distribution"/>
-      <w:bookmarkStart w:id="303" w:name="_Figure_1.5:_Datasets"/>
-      <w:bookmarkStart w:id="304" w:name="_Figure_1.75:_Nparts"/>
-      <w:bookmarkStart w:id="305" w:name="_Figure_1:_Number"/>
-      <w:bookmarkStart w:id="306" w:name="_Figure_1.875:_Nparts"/>
-      <w:bookmarkStart w:id="307" w:name="_Figure_2:_Self-similarity"/>
-      <w:bookmarkStart w:id="308" w:name="_Figure_2:_Narrowness"/>
-      <w:bookmarkStart w:id="309" w:name="_Figure_3:_Self-similarity"/>
-      <w:bookmarkStart w:id="310" w:name="_Figure_3:_Skewness"/>
-      <w:bookmarkStart w:id="311" w:name="_Figure_3.5_Self"/>
-      <w:bookmarkStart w:id="312" w:name="_Figure_4:_Overall"/>
-      <w:bookmarkStart w:id="313" w:name="_Figure_4:_Simpson"/>
-      <w:bookmarkStart w:id="314" w:name="_Figure_6:_Skewness"/>
-      <w:bookmarkStart w:id="315" w:name="_Figure_7:_Skewness"/>
-      <w:bookmarkStart w:id="316" w:name="_Figure_8:_Simpson"/>
-      <w:bookmarkStart w:id="317" w:name="_Figure_9:_Simpson"/>
-      <w:bookmarkStart w:id="318" w:name="_Figure_10:_Skewness"/>
-      <w:bookmarkStart w:id="319" w:name="_Figure_11:_Simpson"/>
-      <w:bookmarkStart w:id="320" w:name="_Figure_12:_Simpson"/>
-      <w:bookmarkStart w:id="321" w:name="_Figure_13:_Skewness"/>
-      <w:bookmarkStart w:id="322" w:name="_Figure_14:_Skewness"/>
-      <w:bookmarkStart w:id="323" w:name="_Figure_15:_Rarefied"/>
-      <w:bookmarkStart w:id="324" w:name="_Figure_16:_Rarefied"/>
-      <w:bookmarkStart w:id="325" w:name="_Table_1:_Proportion"/>
-      <w:bookmarkStart w:id="326" w:name="_Table_2:_Proportion"/>
-      <w:bookmarkStart w:id="327" w:name="_Figure_2:_95%"/>
-      <w:bookmarkEnd w:id="300"/>
-      <w:bookmarkEnd w:id="301"/>
-      <w:bookmarkEnd w:id="302"/>
-      <w:bookmarkEnd w:id="303"/>
-      <w:bookmarkEnd w:id="304"/>
-      <w:bookmarkEnd w:id="305"/>
-      <w:bookmarkEnd w:id="306"/>
+      <w:bookmarkStart w:id="307" w:name="_Figure_1:_Communities"/>
+      <w:bookmarkStart w:id="308" w:name="_Figure_1:_S0,"/>
+      <w:bookmarkStart w:id="309" w:name="_Figure_0:_Distribution"/>
+      <w:bookmarkStart w:id="310" w:name="_Figure_1.5:_Datasets"/>
+      <w:bookmarkStart w:id="311" w:name="_Figure_1.75:_Nparts"/>
+      <w:bookmarkStart w:id="312" w:name="_Figure_1:_Number"/>
+      <w:bookmarkStart w:id="313" w:name="_Figure_1.875:_Nparts"/>
+      <w:bookmarkStart w:id="314" w:name="_Figure_2:_Self-similarity"/>
+      <w:bookmarkStart w:id="315" w:name="_Figure_2:_Narrowness"/>
+      <w:bookmarkStart w:id="316" w:name="_Figure_3:_Self-similarity"/>
+      <w:bookmarkStart w:id="317" w:name="_Figure_3:_Skewness"/>
+      <w:bookmarkStart w:id="318" w:name="_Figure_3.5_Self"/>
+      <w:bookmarkStart w:id="319" w:name="_Figure_4:_Overall"/>
+      <w:bookmarkStart w:id="320" w:name="_Figure_4:_Simpson"/>
+      <w:bookmarkStart w:id="321" w:name="_Figure_6:_Skewness"/>
+      <w:bookmarkStart w:id="322" w:name="_Figure_7:_Skewness"/>
+      <w:bookmarkStart w:id="323" w:name="_Figure_8:_Simpson"/>
+      <w:bookmarkStart w:id="324" w:name="_Figure_9:_Simpson"/>
+      <w:bookmarkStart w:id="325" w:name="_Figure_10:_Skewness"/>
+      <w:bookmarkStart w:id="326" w:name="_Figure_11:_Simpson"/>
+      <w:bookmarkStart w:id="327" w:name="_Figure_12:_Simpson"/>
+      <w:bookmarkStart w:id="328" w:name="_Figure_13:_Skewness"/>
+      <w:bookmarkStart w:id="329" w:name="_Figure_14:_Skewness"/>
+      <w:bookmarkStart w:id="330" w:name="_Figure_15:_Rarefied"/>
+      <w:bookmarkStart w:id="331" w:name="_Figure_16:_Rarefied"/>
+      <w:bookmarkStart w:id="332" w:name="_Table_1:_Proportion"/>
+      <w:bookmarkStart w:id="333" w:name="_Table_2:_Proportion"/>
+      <w:bookmarkStart w:id="334" w:name="_Figure_2:_95%"/>
       <w:bookmarkEnd w:id="307"/>
       <w:bookmarkEnd w:id="308"/>
       <w:bookmarkEnd w:id="309"/>
@@ -12879,6 +12866,13 @@
       <w:bookmarkEnd w:id="325"/>
       <w:bookmarkEnd w:id="326"/>
       <w:bookmarkEnd w:id="327"/>
+      <w:bookmarkEnd w:id="328"/>
+      <w:bookmarkEnd w:id="329"/>
+      <w:bookmarkEnd w:id="330"/>
+      <w:bookmarkEnd w:id="331"/>
+      <w:bookmarkEnd w:id="332"/>
+      <w:bookmarkEnd w:id="333"/>
+      <w:bookmarkEnd w:id="334"/>
       <w:r>
         <w:rPr>
           <w:rFonts w:asciiTheme="majorHAnsi" w:hAnsiTheme="majorHAnsi" w:cstheme="majorHAnsi"/>
@@ -12891,7 +12885,7 @@
     <w:p>
       <w:pPr>
         <w:rPr>
-          <w:ins w:id="328" w:author="Renata M. Diaz" w:date="2021-03-22T15:07:00Z"/>
+          <w:ins w:id="335" w:author="Renata M. Diaz" w:date="2021-03-22T15:07:00Z"/>
           <w:rFonts w:cstheme="majorHAnsi"/>
           <w:b/>
           <w:bCs/>
@@ -12939,7 +12933,7 @@
       </w:tblGrid>
       <w:tr>
         <w:trPr>
-          <w:ins w:id="329" w:author="Renata M. Diaz" w:date="2021-03-22T15:07:00Z"/>
+          <w:ins w:id="336" w:author="Renata M. Diaz" w:date="2021-03-22T15:07:00Z"/>
         </w:trPr>
         <w:tc>
           <w:tcPr>
@@ -12950,13 +12944,13 @@
             <w:pPr>
               <w:pStyle w:val="Compact"/>
               <w:rPr>
-                <w:ins w:id="330" w:author="Renata M. Diaz" w:date="2021-03-22T15:07:00Z"/>
+                <w:ins w:id="337" w:author="Renata M. Diaz" w:date="2021-03-22T15:07:00Z"/>
                 <w:rFonts w:ascii="Calibri Light" w:hAnsi="Calibri Light" w:cs="Calibri Light"/>
                 <w:sz w:val="21"/>
                 <w:szCs w:val="21"/>
               </w:rPr>
             </w:pPr>
-            <w:ins w:id="331" w:author="Renata M. Diaz" w:date="2021-03-22T15:07:00Z">
+            <w:ins w:id="338" w:author="Renata M. Diaz" w:date="2021-03-22T15:07:00Z">
               <w:r>
                 <w:rPr>
                   <w:rFonts w:ascii="Calibri Light" w:hAnsi="Calibri Light" w:cs="Calibri Light"/>
@@ -12977,13 +12971,13 @@
             <w:pPr>
               <w:pStyle w:val="Compact"/>
               <w:rPr>
-                <w:ins w:id="332" w:author="Renata M. Diaz" w:date="2021-03-22T15:07:00Z"/>
+                <w:ins w:id="339" w:author="Renata M. Diaz" w:date="2021-03-22T15:07:00Z"/>
                 <w:rFonts w:ascii="Calibri Light" w:hAnsi="Calibri Light" w:cs="Calibri Light"/>
                 <w:sz w:val="21"/>
                 <w:szCs w:val="21"/>
               </w:rPr>
             </w:pPr>
-            <w:ins w:id="333" w:author="Renata M. Diaz" w:date="2021-03-22T15:07:00Z">
+            <w:ins w:id="340" w:author="Renata M. Diaz" w:date="2021-03-22T15:07:00Z">
               <w:r>
                 <w:rPr>
                   <w:rFonts w:ascii="Calibri Light" w:hAnsi="Calibri Light" w:cs="Calibri Light"/>
@@ -13004,13 +12998,13 @@
             <w:pPr>
               <w:pStyle w:val="Compact"/>
               <w:rPr>
-                <w:ins w:id="334" w:author="Renata M. Diaz" w:date="2021-03-22T15:07:00Z"/>
+                <w:ins w:id="341" w:author="Renata M. Diaz" w:date="2021-03-22T15:07:00Z"/>
                 <w:rFonts w:ascii="Calibri Light" w:hAnsi="Calibri Light" w:cs="Calibri Light"/>
                 <w:sz w:val="21"/>
                 <w:szCs w:val="21"/>
               </w:rPr>
             </w:pPr>
-            <w:ins w:id="335" w:author="Renata M. Diaz" w:date="2021-03-22T15:07:00Z">
+            <w:ins w:id="342" w:author="Renata M. Diaz" w:date="2021-03-22T15:07:00Z">
               <w:r>
                 <w:rPr>
                   <w:rFonts w:ascii="Calibri Light" w:hAnsi="Calibri Light" w:cs="Calibri Light"/>
@@ -13031,13 +13025,13 @@
             <w:pPr>
               <w:pStyle w:val="Compact"/>
               <w:rPr>
-                <w:ins w:id="336" w:author="Renata M. Diaz" w:date="2021-03-22T15:07:00Z"/>
+                <w:ins w:id="343" w:author="Renata M. Diaz" w:date="2021-03-22T15:07:00Z"/>
                 <w:rFonts w:ascii="Calibri Light" w:hAnsi="Calibri Light" w:cs="Calibri Light"/>
                 <w:sz w:val="21"/>
                 <w:szCs w:val="21"/>
               </w:rPr>
             </w:pPr>
-            <w:ins w:id="337" w:author="Renata M. Diaz" w:date="2021-03-22T15:07:00Z">
+            <w:ins w:id="344" w:author="Renata M. Diaz" w:date="2021-03-22T15:07:00Z">
               <w:r>
                 <w:rPr>
                   <w:rFonts w:ascii="Calibri Light" w:hAnsi="Calibri Light" w:cs="Calibri Light"/>
@@ -13058,13 +13052,13 @@
             <w:pPr>
               <w:pStyle w:val="Compact"/>
               <w:rPr>
-                <w:ins w:id="338" w:author="Renata M. Diaz" w:date="2021-03-22T15:07:00Z"/>
+                <w:ins w:id="345" w:author="Renata M. Diaz" w:date="2021-03-22T15:07:00Z"/>
                 <w:rFonts w:ascii="Calibri Light" w:hAnsi="Calibri Light" w:cs="Calibri Light"/>
                 <w:sz w:val="21"/>
                 <w:szCs w:val="21"/>
               </w:rPr>
             </w:pPr>
-            <w:ins w:id="339" w:author="Renata M. Diaz" w:date="2021-03-22T15:07:00Z">
+            <w:ins w:id="346" w:author="Renata M. Diaz" w:date="2021-03-22T15:07:00Z">
               <w:r>
                 <w:rPr>
                   <w:rFonts w:ascii="Calibri Light" w:hAnsi="Calibri Light" w:cs="Calibri Light"/>
@@ -13085,13 +13079,13 @@
             <w:pPr>
               <w:pStyle w:val="Compact"/>
               <w:rPr>
-                <w:ins w:id="340" w:author="Renata M. Diaz" w:date="2021-03-22T15:07:00Z"/>
+                <w:ins w:id="347" w:author="Renata M. Diaz" w:date="2021-03-22T15:07:00Z"/>
                 <w:rFonts w:ascii="Calibri Light" w:hAnsi="Calibri Light" w:cs="Calibri Light"/>
                 <w:sz w:val="21"/>
                 <w:szCs w:val="21"/>
               </w:rPr>
             </w:pPr>
-            <w:ins w:id="341" w:author="Renata M. Diaz" w:date="2021-03-22T15:07:00Z">
+            <w:ins w:id="348" w:author="Renata M. Diaz" w:date="2021-03-22T15:07:00Z">
               <w:r>
                 <w:rPr>
                   <w:rFonts w:ascii="Calibri Light" w:hAnsi="Calibri Light" w:cs="Calibri Light"/>
@@ -13106,7 +13100,7 @@
       </w:tr>
       <w:tr>
         <w:trPr>
-          <w:ins w:id="342" w:author="Renata M. Diaz" w:date="2021-03-22T15:07:00Z"/>
+          <w:ins w:id="349" w:author="Renata M. Diaz" w:date="2021-03-22T15:07:00Z"/>
         </w:trPr>
         <w:tc>
           <w:tcPr>
@@ -13116,13 +13110,13 @@
             <w:pPr>
               <w:pStyle w:val="Compact"/>
               <w:rPr>
-                <w:ins w:id="343" w:author="Renata M. Diaz" w:date="2021-03-22T15:07:00Z"/>
+                <w:ins w:id="350" w:author="Renata M. Diaz" w:date="2021-03-22T15:07:00Z"/>
                 <w:rFonts w:ascii="Calibri Light" w:hAnsi="Calibri Light" w:cs="Calibri Light"/>
                 <w:sz w:val="21"/>
                 <w:szCs w:val="21"/>
               </w:rPr>
             </w:pPr>
-            <w:ins w:id="344" w:author="Renata M. Diaz" w:date="2021-03-22T15:07:00Z">
+            <w:ins w:id="351" w:author="Renata M. Diaz" w:date="2021-03-22T15:07:00Z">
               <w:r>
                 <w:rPr>
                   <w:rFonts w:ascii="Calibri Light" w:hAnsi="Calibri Light" w:cs="Calibri Light"/>
@@ -13142,13 +13136,13 @@
             <w:pPr>
               <w:pStyle w:val="Compact"/>
               <w:rPr>
-                <w:ins w:id="345" w:author="Renata M. Diaz" w:date="2021-03-22T15:07:00Z"/>
+                <w:ins w:id="352" w:author="Renata M. Diaz" w:date="2021-03-22T15:07:00Z"/>
                 <w:rFonts w:ascii="Calibri Light" w:hAnsi="Calibri Light" w:cs="Calibri Light"/>
                 <w:sz w:val="21"/>
                 <w:szCs w:val="21"/>
               </w:rPr>
             </w:pPr>
-            <w:ins w:id="346" w:author="Renata M. Diaz" w:date="2021-03-22T15:07:00Z">
+            <w:ins w:id="353" w:author="Renata M. Diaz" w:date="2021-03-22T15:07:00Z">
               <w:r>
                 <w:rPr>
                   <w:rFonts w:ascii="Calibri Light" w:hAnsi="Calibri Light" w:cs="Calibri Light"/>
@@ -13186,13 +13180,13 @@
             <w:pPr>
               <w:pStyle w:val="Compact"/>
               <w:rPr>
-                <w:ins w:id="347" w:author="Renata M. Diaz" w:date="2021-03-22T15:07:00Z"/>
+                <w:ins w:id="354" w:author="Renata M. Diaz" w:date="2021-03-22T15:07:00Z"/>
                 <w:rFonts w:ascii="Calibri Light" w:hAnsi="Calibri Light" w:cs="Calibri Light"/>
                 <w:sz w:val="21"/>
                 <w:szCs w:val="21"/>
               </w:rPr>
             </w:pPr>
-            <w:ins w:id="348" w:author="Renata M. Diaz" w:date="2021-03-22T15:07:00Z">
+            <w:ins w:id="355" w:author="Renata M. Diaz" w:date="2021-03-22T15:07:00Z">
               <w:r>
                 <w:rPr>
                   <w:rFonts w:ascii="Calibri Light" w:hAnsi="Calibri Light" w:cs="Calibri Light"/>
@@ -13212,13 +13206,13 @@
             <w:pPr>
               <w:pStyle w:val="Compact"/>
               <w:rPr>
-                <w:ins w:id="349" w:author="Renata M. Diaz" w:date="2021-03-22T15:07:00Z"/>
+                <w:ins w:id="356" w:author="Renata M. Diaz" w:date="2021-03-22T15:07:00Z"/>
                 <w:rFonts w:ascii="Calibri Light" w:hAnsi="Calibri Light" w:cs="Calibri Light"/>
                 <w:sz w:val="21"/>
                 <w:szCs w:val="21"/>
               </w:rPr>
             </w:pPr>
-            <w:ins w:id="350" w:author="Renata M. Diaz" w:date="2021-03-22T15:07:00Z">
+            <w:ins w:id="357" w:author="Renata M. Diaz" w:date="2021-03-22T15:07:00Z">
               <w:r>
                 <w:rPr>
                   <w:rFonts w:ascii="Calibri Light" w:hAnsi="Calibri Light" w:cs="Calibri Light"/>
@@ -13238,13 +13232,13 @@
             <w:pPr>
               <w:pStyle w:val="Compact"/>
               <w:rPr>
-                <w:ins w:id="351" w:author="Renata M. Diaz" w:date="2021-03-22T15:07:00Z"/>
+                <w:ins w:id="358" w:author="Renata M. Diaz" w:date="2021-03-22T15:07:00Z"/>
                 <w:rFonts w:ascii="Calibri Light" w:hAnsi="Calibri Light" w:cs="Calibri Light"/>
                 <w:sz w:val="21"/>
                 <w:szCs w:val="21"/>
               </w:rPr>
             </w:pPr>
-            <w:ins w:id="352" w:author="Renata M. Diaz" w:date="2021-03-22T15:07:00Z">
+            <w:ins w:id="359" w:author="Renata M. Diaz" w:date="2021-03-22T15:07:00Z">
               <w:r>
                 <w:rPr>
                   <w:rFonts w:ascii="Calibri Light" w:hAnsi="Calibri Light" w:cs="Calibri Light"/>
@@ -13264,13 +13258,13 @@
             <w:pPr>
               <w:pStyle w:val="Compact"/>
               <w:rPr>
-                <w:ins w:id="353" w:author="Renata M. Diaz" w:date="2021-03-22T15:07:00Z"/>
+                <w:ins w:id="360" w:author="Renata M. Diaz" w:date="2021-03-22T15:07:00Z"/>
                 <w:rFonts w:ascii="Calibri Light" w:hAnsi="Calibri Light" w:cs="Calibri Light"/>
                 <w:sz w:val="21"/>
                 <w:szCs w:val="21"/>
               </w:rPr>
             </w:pPr>
-            <w:ins w:id="354" w:author="Renata M. Diaz" w:date="2021-03-22T15:07:00Z">
+            <w:ins w:id="361" w:author="Renata M. Diaz" w:date="2021-03-22T15:07:00Z">
               <w:r>
                 <w:rPr>
                   <w:rFonts w:ascii="Calibri Light" w:hAnsi="Calibri Light" w:cs="Calibri Light"/>
@@ -13285,7 +13279,7 @@
       </w:tr>
       <w:tr>
         <w:trPr>
-          <w:ins w:id="355" w:author="Renata M. Diaz" w:date="2021-03-22T15:07:00Z"/>
+          <w:ins w:id="362" w:author="Renata M. Diaz" w:date="2021-03-22T15:07:00Z"/>
         </w:trPr>
         <w:tc>
           <w:tcPr>
@@ -13295,13 +13289,13 @@
             <w:pPr>
               <w:pStyle w:val="Compact"/>
               <w:rPr>
-                <w:ins w:id="356" w:author="Renata M. Diaz" w:date="2021-03-22T15:07:00Z"/>
+                <w:ins w:id="363" w:author="Renata M. Diaz" w:date="2021-03-22T15:07:00Z"/>
                 <w:rFonts w:ascii="Calibri Light" w:hAnsi="Calibri Light" w:cs="Calibri Light"/>
                 <w:sz w:val="21"/>
                 <w:szCs w:val="21"/>
               </w:rPr>
             </w:pPr>
-            <w:ins w:id="357" w:author="Renata M. Diaz" w:date="2021-03-22T15:07:00Z">
+            <w:ins w:id="364" w:author="Renata M. Diaz" w:date="2021-03-22T15:07:00Z">
               <w:r>
                 <w:rPr>
                   <w:rFonts w:ascii="Calibri Light" w:hAnsi="Calibri Light" w:cs="Calibri Light"/>
@@ -13321,13 +13315,13 @@
             <w:pPr>
               <w:pStyle w:val="Compact"/>
               <w:rPr>
-                <w:ins w:id="358" w:author="Renata M. Diaz" w:date="2021-03-22T15:07:00Z"/>
+                <w:ins w:id="365" w:author="Renata M. Diaz" w:date="2021-03-22T15:07:00Z"/>
                 <w:rFonts w:ascii="Calibri Light" w:hAnsi="Calibri Light" w:cs="Calibri Light"/>
                 <w:sz w:val="21"/>
                 <w:szCs w:val="21"/>
               </w:rPr>
             </w:pPr>
-            <w:ins w:id="359" w:author="Renata M. Diaz" w:date="2021-03-22T15:07:00Z">
+            <w:ins w:id="366" w:author="Renata M. Diaz" w:date="2021-03-22T15:07:00Z">
               <w:r>
                 <w:rPr>
                   <w:rFonts w:ascii="Calibri Light" w:hAnsi="Calibri Light" w:cs="Calibri Light"/>
@@ -13347,13 +13341,13 @@
             <w:pPr>
               <w:pStyle w:val="Compact"/>
               <w:rPr>
-                <w:ins w:id="360" w:author="Renata M. Diaz" w:date="2021-03-22T15:07:00Z"/>
+                <w:ins w:id="367" w:author="Renata M. Diaz" w:date="2021-03-22T15:07:00Z"/>
                 <w:rFonts w:ascii="Calibri Light" w:hAnsi="Calibri Light" w:cs="Calibri Light"/>
                 <w:sz w:val="21"/>
                 <w:szCs w:val="21"/>
               </w:rPr>
             </w:pPr>
-            <w:ins w:id="361" w:author="Renata M. Diaz" w:date="2021-03-22T15:07:00Z">
+            <w:ins w:id="368" w:author="Renata M. Diaz" w:date="2021-03-22T15:07:00Z">
               <w:r>
                 <w:rPr>
                   <w:rFonts w:ascii="Calibri Light" w:hAnsi="Calibri Light" w:cs="Calibri Light"/>
@@ -13373,13 +13367,13 @@
             <w:pPr>
               <w:pStyle w:val="Compact"/>
               <w:rPr>
-                <w:ins w:id="362" w:author="Renata M. Diaz" w:date="2021-03-22T15:07:00Z"/>
+                <w:ins w:id="369" w:author="Renata M. Diaz" w:date="2021-03-22T15:07:00Z"/>
                 <w:rFonts w:ascii="Calibri Light" w:hAnsi="Calibri Light" w:cs="Calibri Light"/>
                 <w:sz w:val="21"/>
                 <w:szCs w:val="21"/>
               </w:rPr>
             </w:pPr>
-            <w:ins w:id="363" w:author="Renata M. Diaz" w:date="2021-03-22T15:07:00Z">
+            <w:ins w:id="370" w:author="Renata M. Diaz" w:date="2021-03-22T15:07:00Z">
               <w:r>
                 <w:rPr>
                   <w:rFonts w:ascii="Calibri Light" w:hAnsi="Calibri Light" w:cs="Calibri Light"/>
@@ -13399,13 +13393,13 @@
             <w:pPr>
               <w:pStyle w:val="Compact"/>
               <w:rPr>
-                <w:ins w:id="364" w:author="Renata M. Diaz" w:date="2021-03-22T15:07:00Z"/>
+                <w:ins w:id="371" w:author="Renata M. Diaz" w:date="2021-03-22T15:07:00Z"/>
                 <w:rFonts w:ascii="Calibri Light" w:hAnsi="Calibri Light" w:cs="Calibri Light"/>
                 <w:sz w:val="21"/>
                 <w:szCs w:val="21"/>
               </w:rPr>
             </w:pPr>
-            <w:ins w:id="365" w:author="Renata M. Diaz" w:date="2021-03-22T15:07:00Z">
+            <w:ins w:id="372" w:author="Renata M. Diaz" w:date="2021-03-22T15:07:00Z">
               <w:r>
                 <w:rPr>
                   <w:rFonts w:ascii="Calibri Light" w:hAnsi="Calibri Light" w:cs="Calibri Light"/>
@@ -13425,13 +13419,13 @@
             <w:pPr>
               <w:pStyle w:val="Compact"/>
               <w:rPr>
-                <w:ins w:id="366" w:author="Renata M. Diaz" w:date="2021-03-22T15:07:00Z"/>
+                <w:ins w:id="373" w:author="Renata M. Diaz" w:date="2021-03-22T15:07:00Z"/>
                 <w:rFonts w:ascii="Calibri Light" w:hAnsi="Calibri Light" w:cs="Calibri Light"/>
                 <w:sz w:val="21"/>
                 <w:szCs w:val="21"/>
               </w:rPr>
             </w:pPr>
-            <w:ins w:id="367" w:author="Renata M. Diaz" w:date="2021-03-22T15:07:00Z">
+            <w:ins w:id="374" w:author="Renata M. Diaz" w:date="2021-03-22T15:07:00Z">
               <w:r>
                 <w:rPr>
                   <w:rFonts w:ascii="Calibri Light" w:hAnsi="Calibri Light" w:cs="Calibri Light"/>
@@ -13446,7 +13440,7 @@
       </w:tr>
       <w:tr>
         <w:trPr>
-          <w:ins w:id="368" w:author="Renata M. Diaz" w:date="2021-03-22T15:07:00Z"/>
+          <w:ins w:id="375" w:author="Renata M. Diaz" w:date="2021-03-22T15:07:00Z"/>
         </w:trPr>
         <w:tc>
           <w:tcPr>
@@ -13456,13 +13450,13 @@
             <w:pPr>
               <w:pStyle w:val="Compact"/>
               <w:rPr>
-                <w:ins w:id="369" w:author="Renata M. Diaz" w:date="2021-03-22T15:07:00Z"/>
+                <w:ins w:id="376" w:author="Renata M. Diaz" w:date="2021-03-22T15:07:00Z"/>
                 <w:rFonts w:ascii="Calibri Light" w:hAnsi="Calibri Light" w:cs="Calibri Light"/>
                 <w:sz w:val="21"/>
                 <w:szCs w:val="21"/>
               </w:rPr>
             </w:pPr>
-            <w:ins w:id="370" w:author="Renata M. Diaz" w:date="2021-03-22T15:07:00Z">
+            <w:ins w:id="377" w:author="Renata M. Diaz" w:date="2021-03-22T15:07:00Z">
               <w:r>
                 <w:rPr>
                   <w:rFonts w:ascii="Calibri Light" w:hAnsi="Calibri Light" w:cs="Calibri Light"/>
@@ -13482,13 +13476,13 @@
             <w:pPr>
               <w:pStyle w:val="Compact"/>
               <w:rPr>
-                <w:ins w:id="371" w:author="Renata M. Diaz" w:date="2021-03-22T15:07:00Z"/>
+                <w:ins w:id="378" w:author="Renata M. Diaz" w:date="2021-03-22T15:07:00Z"/>
                 <w:rFonts w:ascii="Calibri Light" w:hAnsi="Calibri Light" w:cs="Calibri Light"/>
                 <w:sz w:val="21"/>
                 <w:szCs w:val="21"/>
               </w:rPr>
             </w:pPr>
-            <w:ins w:id="372" w:author="Renata M. Diaz" w:date="2021-03-22T15:07:00Z">
+            <w:ins w:id="379" w:author="Renata M. Diaz" w:date="2021-03-22T15:07:00Z">
               <w:r>
                 <w:rPr>
                   <w:rFonts w:ascii="Calibri Light" w:hAnsi="Calibri Light" w:cs="Calibri Light"/>
@@ -13508,13 +13502,13 @@
             <w:pPr>
               <w:pStyle w:val="Compact"/>
               <w:rPr>
-                <w:ins w:id="373" w:author="Renata M. Diaz" w:date="2021-03-22T15:07:00Z"/>
+                <w:ins w:id="380" w:author="Renata M. Diaz" w:date="2021-03-22T15:07:00Z"/>
                 <w:rFonts w:ascii="Calibri Light" w:hAnsi="Calibri Light" w:cs="Calibri Light"/>
                 <w:sz w:val="21"/>
                 <w:szCs w:val="21"/>
               </w:rPr>
             </w:pPr>
-            <w:ins w:id="374" w:author="Renata M. Diaz" w:date="2021-03-22T15:07:00Z">
+            <w:ins w:id="381" w:author="Renata M. Diaz" w:date="2021-03-22T15:07:00Z">
               <w:r>
                 <w:rPr>
                   <w:rFonts w:ascii="Calibri Light" w:hAnsi="Calibri Light" w:cs="Calibri Light"/>
@@ -13534,13 +13528,13 @@
             <w:pPr>
               <w:pStyle w:val="Compact"/>
               <w:rPr>
-                <w:ins w:id="375" w:author="Renata M. Diaz" w:date="2021-03-22T15:07:00Z"/>
+                <w:ins w:id="382" w:author="Renata M. Diaz" w:date="2021-03-22T15:07:00Z"/>
                 <w:rFonts w:ascii="Calibri Light" w:hAnsi="Calibri Light" w:cs="Calibri Light"/>
                 <w:sz w:val="21"/>
                 <w:szCs w:val="21"/>
               </w:rPr>
             </w:pPr>
-            <w:ins w:id="376" w:author="Renata M. Diaz" w:date="2021-03-22T15:07:00Z">
+            <w:ins w:id="383" w:author="Renata M. Diaz" w:date="2021-03-22T15:07:00Z">
               <w:r>
                 <w:rPr>
                   <w:rFonts w:ascii="Calibri Light" w:hAnsi="Calibri Light" w:cs="Calibri Light"/>
@@ -13560,13 +13554,13 @@
             <w:pPr>
               <w:pStyle w:val="Compact"/>
               <w:rPr>
-                <w:ins w:id="377" w:author="Renata M. Diaz" w:date="2021-03-22T15:07:00Z"/>
+                <w:ins w:id="384" w:author="Renata M. Diaz" w:date="2021-03-22T15:07:00Z"/>
                 <w:rFonts w:ascii="Calibri Light" w:hAnsi="Calibri Light" w:cs="Calibri Light"/>
                 <w:sz w:val="21"/>
                 <w:szCs w:val="21"/>
               </w:rPr>
             </w:pPr>
-            <w:ins w:id="378" w:author="Renata M. Diaz" w:date="2021-03-22T15:07:00Z">
+            <w:ins w:id="385" w:author="Renata M. Diaz" w:date="2021-03-22T15:07:00Z">
               <w:r>
                 <w:rPr>
                   <w:rFonts w:ascii="Calibri Light" w:hAnsi="Calibri Light" w:cs="Calibri Light"/>
@@ -13586,13 +13580,13 @@
             <w:pPr>
               <w:pStyle w:val="Compact"/>
               <w:rPr>
-                <w:ins w:id="379" w:author="Renata M. Diaz" w:date="2021-03-22T15:07:00Z"/>
+                <w:ins w:id="386" w:author="Renata M. Diaz" w:date="2021-03-22T15:07:00Z"/>
                 <w:rFonts w:ascii="Calibri Light" w:hAnsi="Calibri Light" w:cs="Calibri Light"/>
                 <w:sz w:val="21"/>
                 <w:szCs w:val="21"/>
               </w:rPr>
             </w:pPr>
-            <w:ins w:id="380" w:author="Renata M. Diaz" w:date="2021-03-22T15:07:00Z">
+            <w:ins w:id="387" w:author="Renata M. Diaz" w:date="2021-03-22T15:07:00Z">
               <w:r>
                 <w:rPr>
                   <w:rFonts w:ascii="Calibri Light" w:hAnsi="Calibri Light" w:cs="Calibri Light"/>
@@ -13607,7 +13601,7 @@
       </w:tr>
       <w:tr>
         <w:trPr>
-          <w:ins w:id="381" w:author="Renata M. Diaz" w:date="2021-03-22T15:07:00Z"/>
+          <w:ins w:id="388" w:author="Renata M. Diaz" w:date="2021-03-22T15:07:00Z"/>
         </w:trPr>
         <w:tc>
           <w:tcPr>
@@ -13617,13 +13611,13 @@
             <w:pPr>
               <w:pStyle w:val="Compact"/>
               <w:rPr>
-                <w:ins w:id="382" w:author="Renata M. Diaz" w:date="2021-03-22T15:07:00Z"/>
+                <w:ins w:id="389" w:author="Renata M. Diaz" w:date="2021-03-22T15:07:00Z"/>
                 <w:rFonts w:ascii="Calibri Light" w:hAnsi="Calibri Light" w:cs="Calibri Light"/>
                 <w:sz w:val="21"/>
                 <w:szCs w:val="21"/>
               </w:rPr>
             </w:pPr>
-            <w:ins w:id="383" w:author="Renata M. Diaz" w:date="2021-03-22T15:07:00Z">
+            <w:ins w:id="390" w:author="Renata M. Diaz" w:date="2021-03-22T15:07:00Z">
               <w:r>
                 <w:rPr>
                   <w:rFonts w:ascii="Calibri Light" w:hAnsi="Calibri Light" w:cs="Calibri Light"/>
@@ -13643,13 +13637,13 @@
             <w:pPr>
               <w:pStyle w:val="Compact"/>
               <w:rPr>
-                <w:ins w:id="384" w:author="Renata M. Diaz" w:date="2021-03-22T15:07:00Z"/>
+                <w:ins w:id="391" w:author="Renata M. Diaz" w:date="2021-03-22T15:07:00Z"/>
                 <w:rFonts w:ascii="Calibri Light" w:hAnsi="Calibri Light" w:cs="Calibri Light"/>
                 <w:sz w:val="21"/>
                 <w:szCs w:val="21"/>
               </w:rPr>
             </w:pPr>
-            <w:ins w:id="385" w:author="Renata M. Diaz" w:date="2021-03-22T15:07:00Z">
+            <w:ins w:id="392" w:author="Renata M. Diaz" w:date="2021-03-22T15:07:00Z">
               <w:r>
                 <w:rPr>
                   <w:rFonts w:ascii="Calibri Light" w:hAnsi="Calibri Light" w:cs="Calibri Light"/>
@@ -13669,13 +13663,13 @@
             <w:pPr>
               <w:pStyle w:val="Compact"/>
               <w:rPr>
-                <w:ins w:id="386" w:author="Renata M. Diaz" w:date="2021-03-22T15:07:00Z"/>
+                <w:ins w:id="393" w:author="Renata M. Diaz" w:date="2021-03-22T15:07:00Z"/>
                 <w:rFonts w:ascii="Calibri Light" w:hAnsi="Calibri Light" w:cs="Calibri Light"/>
                 <w:sz w:val="21"/>
                 <w:szCs w:val="21"/>
               </w:rPr>
             </w:pPr>
-            <w:ins w:id="387" w:author="Renata M. Diaz" w:date="2021-03-22T15:07:00Z">
+            <w:ins w:id="394" w:author="Renata M. Diaz" w:date="2021-03-22T15:07:00Z">
               <w:r>
                 <w:rPr>
                   <w:rFonts w:ascii="Calibri Light" w:hAnsi="Calibri Light" w:cs="Calibri Light"/>
@@ -13695,13 +13689,13 @@
             <w:pPr>
               <w:pStyle w:val="Compact"/>
               <w:rPr>
-                <w:ins w:id="388" w:author="Renata M. Diaz" w:date="2021-03-22T15:07:00Z"/>
+                <w:ins w:id="395" w:author="Renata M. Diaz" w:date="2021-03-22T15:07:00Z"/>
                 <w:rFonts w:ascii="Calibri Light" w:hAnsi="Calibri Light" w:cs="Calibri Light"/>
                 <w:sz w:val="21"/>
                 <w:szCs w:val="21"/>
               </w:rPr>
             </w:pPr>
-            <w:ins w:id="389" w:author="Renata M. Diaz" w:date="2021-03-22T15:07:00Z">
+            <w:ins w:id="396" w:author="Renata M. Diaz" w:date="2021-03-22T15:07:00Z">
               <w:r>
                 <w:rPr>
                   <w:rFonts w:ascii="Calibri Light" w:hAnsi="Calibri Light" w:cs="Calibri Light"/>
@@ -13721,13 +13715,13 @@
             <w:pPr>
               <w:pStyle w:val="Compact"/>
               <w:rPr>
-                <w:ins w:id="390" w:author="Renata M. Diaz" w:date="2021-03-22T15:07:00Z"/>
+                <w:ins w:id="397" w:author="Renata M. Diaz" w:date="2021-03-22T15:07:00Z"/>
                 <w:rFonts w:ascii="Calibri Light" w:hAnsi="Calibri Light" w:cs="Calibri Light"/>
                 <w:sz w:val="21"/>
                 <w:szCs w:val="21"/>
               </w:rPr>
             </w:pPr>
-            <w:ins w:id="391" w:author="Renata M. Diaz" w:date="2021-03-22T15:07:00Z">
+            <w:ins w:id="398" w:author="Renata M. Diaz" w:date="2021-03-22T15:07:00Z">
               <w:r>
                 <w:rPr>
                   <w:rFonts w:ascii="Calibri Light" w:hAnsi="Calibri Light" w:cs="Calibri Light"/>
@@ -13747,13 +13741,13 @@
             <w:pPr>
               <w:pStyle w:val="Compact"/>
               <w:rPr>
-                <w:ins w:id="392" w:author="Renata M. Diaz" w:date="2021-03-22T15:07:00Z"/>
+                <w:ins w:id="399" w:author="Renata M. Diaz" w:date="2021-03-22T15:07:00Z"/>
                 <w:rFonts w:ascii="Calibri Light" w:hAnsi="Calibri Light" w:cs="Calibri Light"/>
                 <w:sz w:val="21"/>
                 <w:szCs w:val="21"/>
               </w:rPr>
             </w:pPr>
-            <w:ins w:id="393" w:author="Renata M. Diaz" w:date="2021-03-22T15:07:00Z">
+            <w:ins w:id="400" w:author="Renata M. Diaz" w:date="2021-03-22T15:07:00Z">
               <w:r>
                 <w:rPr>
                   <w:rFonts w:ascii="Calibri Light" w:hAnsi="Calibri Light" w:cs="Calibri Light"/>
@@ -13768,7 +13762,7 @@
       </w:tr>
       <w:tr>
         <w:trPr>
-          <w:ins w:id="394" w:author="Renata M. Diaz" w:date="2021-03-22T15:07:00Z"/>
+          <w:ins w:id="401" w:author="Renata M. Diaz" w:date="2021-03-22T15:07:00Z"/>
         </w:trPr>
         <w:tc>
           <w:tcPr>
@@ -13778,13 +13772,13 @@
             <w:pPr>
               <w:pStyle w:val="Compact"/>
               <w:rPr>
-                <w:ins w:id="395" w:author="Renata M. Diaz" w:date="2021-03-22T15:07:00Z"/>
+                <w:ins w:id="402" w:author="Renata M. Diaz" w:date="2021-03-22T15:07:00Z"/>
                 <w:rFonts w:ascii="Calibri Light" w:hAnsi="Calibri Light" w:cs="Calibri Light"/>
                 <w:sz w:val="21"/>
                 <w:szCs w:val="21"/>
               </w:rPr>
             </w:pPr>
-            <w:ins w:id="396" w:author="Renata M. Diaz" w:date="2021-03-22T15:07:00Z">
+            <w:ins w:id="403" w:author="Renata M. Diaz" w:date="2021-03-22T15:07:00Z">
               <w:r>
                 <w:rPr>
                   <w:rFonts w:ascii="Calibri Light" w:hAnsi="Calibri Light" w:cs="Calibri Light"/>
@@ -13804,13 +13798,13 @@
             <w:pPr>
               <w:pStyle w:val="Compact"/>
               <w:rPr>
-                <w:ins w:id="397" w:author="Renata M. Diaz" w:date="2021-03-22T15:07:00Z"/>
+                <w:ins w:id="404" w:author="Renata M. Diaz" w:date="2021-03-22T15:07:00Z"/>
                 <w:rFonts w:ascii="Calibri Light" w:hAnsi="Calibri Light" w:cs="Calibri Light"/>
                 <w:sz w:val="21"/>
                 <w:szCs w:val="21"/>
               </w:rPr>
             </w:pPr>
-            <w:ins w:id="398" w:author="Renata M. Diaz" w:date="2021-03-22T15:07:00Z">
+            <w:ins w:id="405" w:author="Renata M. Diaz" w:date="2021-03-22T15:07:00Z">
               <w:r>
                 <w:rPr>
                   <w:rFonts w:ascii="Calibri Light" w:hAnsi="Calibri Light" w:cs="Calibri Light"/>
@@ -13830,13 +13824,13 @@
             <w:pPr>
               <w:pStyle w:val="Compact"/>
               <w:rPr>
-                <w:ins w:id="399" w:author="Renata M. Diaz" w:date="2021-03-22T15:07:00Z"/>
+                <w:ins w:id="406" w:author="Renata M. Diaz" w:date="2021-03-22T15:07:00Z"/>
                 <w:rFonts w:ascii="Calibri Light" w:hAnsi="Calibri Light" w:cs="Calibri Light"/>
                 <w:sz w:val="21"/>
                 <w:szCs w:val="21"/>
               </w:rPr>
             </w:pPr>
-            <w:ins w:id="400" w:author="Renata M. Diaz" w:date="2021-03-22T15:07:00Z">
+            <w:ins w:id="407" w:author="Renata M. Diaz" w:date="2021-03-22T15:07:00Z">
               <w:r>
                 <w:rPr>
                   <w:rFonts w:ascii="Calibri Light" w:hAnsi="Calibri Light" w:cs="Calibri Light"/>
@@ -13856,13 +13850,13 @@
             <w:pPr>
               <w:pStyle w:val="Compact"/>
               <w:rPr>
-                <w:ins w:id="401" w:author="Renata M. Diaz" w:date="2021-03-22T15:07:00Z"/>
+                <w:ins w:id="408" w:author="Renata M. Diaz" w:date="2021-03-22T15:07:00Z"/>
                 <w:rFonts w:ascii="Calibri Light" w:hAnsi="Calibri Light" w:cs="Calibri Light"/>
                 <w:sz w:val="21"/>
                 <w:szCs w:val="21"/>
               </w:rPr>
             </w:pPr>
-            <w:ins w:id="402" w:author="Renata M. Diaz" w:date="2021-03-22T15:07:00Z">
+            <w:ins w:id="409" w:author="Renata M. Diaz" w:date="2021-03-22T15:07:00Z">
               <w:r>
                 <w:rPr>
                   <w:rFonts w:ascii="Calibri Light" w:hAnsi="Calibri Light" w:cs="Calibri Light"/>
@@ -13882,13 +13876,13 @@
             <w:pPr>
               <w:pStyle w:val="Compact"/>
               <w:rPr>
-                <w:ins w:id="403" w:author="Renata M. Diaz" w:date="2021-03-22T15:07:00Z"/>
+                <w:ins w:id="410" w:author="Renata M. Diaz" w:date="2021-03-22T15:07:00Z"/>
                 <w:rFonts w:ascii="Calibri Light" w:hAnsi="Calibri Light" w:cs="Calibri Light"/>
                 <w:sz w:val="21"/>
                 <w:szCs w:val="21"/>
               </w:rPr>
             </w:pPr>
-            <w:ins w:id="404" w:author="Renata M. Diaz" w:date="2021-03-22T15:07:00Z">
+            <w:ins w:id="411" w:author="Renata M. Diaz" w:date="2021-03-22T15:07:00Z">
               <w:r>
                 <w:rPr>
                   <w:rFonts w:ascii="Calibri Light" w:hAnsi="Calibri Light" w:cs="Calibri Light"/>
@@ -13908,13 +13902,13 @@
             <w:pPr>
               <w:pStyle w:val="Compact"/>
               <w:rPr>
-                <w:ins w:id="405" w:author="Renata M. Diaz" w:date="2021-03-22T15:07:00Z"/>
+                <w:ins w:id="412" w:author="Renata M. Diaz" w:date="2021-03-22T15:07:00Z"/>
                 <w:rFonts w:ascii="Calibri Light" w:hAnsi="Calibri Light" w:cs="Calibri Light"/>
                 <w:sz w:val="21"/>
                 <w:szCs w:val="21"/>
               </w:rPr>
             </w:pPr>
-            <w:ins w:id="406" w:author="Renata M. Diaz" w:date="2021-03-22T15:07:00Z">
+            <w:ins w:id="413" w:author="Renata M. Diaz" w:date="2021-03-22T15:07:00Z">
               <w:r>
                 <w:rPr>
                   <w:rFonts w:ascii="Calibri Light" w:hAnsi="Calibri Light" w:cs="Calibri Light"/>
@@ -13931,7 +13925,7 @@
     <w:p>
       <w:pPr>
         <w:rPr>
-          <w:ins w:id="407" w:author="Renata M. Diaz" w:date="2021-03-22T15:07:00Z"/>
+          <w:ins w:id="414" w:author="Renata M. Diaz" w:date="2021-03-22T15:07:00Z"/>
           <w:rFonts w:ascii="Calibri Light" w:hAnsi="Calibri Light" w:cs="Calibri Light"/>
         </w:rPr>
       </w:pPr>
@@ -13939,11 +13933,11 @@
     <w:p>
       <w:pPr>
         <w:rPr>
-          <w:ins w:id="408" w:author="Renata M. Diaz" w:date="2021-03-22T15:07:00Z"/>
+          <w:ins w:id="415" w:author="Renata M. Diaz" w:date="2021-03-22T15:07:00Z"/>
           <w:rFonts w:ascii="Calibri Light" w:hAnsi="Calibri Light" w:cs="Calibri Light"/>
         </w:rPr>
       </w:pPr>
-      <w:ins w:id="409" w:author="Renata M. Diaz" w:date="2021-03-22T15:07:00Z">
+      <w:ins w:id="416" w:author="Renata M. Diaz" w:date="2021-03-22T15:07:00Z">
         <w:r>
           <w:rPr>
             <w:rFonts w:ascii="Calibri Light" w:hAnsi="Calibri Light" w:cs="Calibri Light"/>
@@ -13959,17 +13953,33 @@
           <w:t xml:space="preserve">Proportions of extreme values for percentile scores for observed SADs compared to samples from the feasible set. For dissimilarity, this is the proportion of percentile scores &gt;95; by chance, ~5% of scores should be in this extreme. For all other metrics, this is the proportion &lt;2.5 or &gt;97.5; by chance ~2.5% of scores should be in either extreme. n refers to the number of communities included for each dataset for each metric. </w:t>
         </w:r>
       </w:ins>
+      <w:ins w:id="417" w:author="Renata M. Diaz" w:date="2021-04-16T16:19:00Z">
+        <w:r>
+          <w:rPr>
+            <w:rFonts w:ascii="Calibri Light" w:hAnsi="Calibri Light" w:cs="Calibri Light"/>
+          </w:rPr>
+          <w:t>The proportions shown are for the directions of effec</w:t>
+        </w:r>
+      </w:ins>
+      <w:ins w:id="418" w:author="Renata M. Diaz" w:date="2021-04-16T16:20:00Z">
+        <w:r>
+          <w:rPr>
+            <w:rFonts w:ascii="Calibri Light" w:hAnsi="Calibri Light" w:cs="Calibri Light"/>
+          </w:rPr>
+          <w:t>ts observed for most datasets; for the opposite-direction effects, see Table S5.</w:t>
+        </w:r>
+      </w:ins>
     </w:p>
     <w:p>
       <w:pPr>
         <w:rPr>
-          <w:ins w:id="410" w:author="Renata M. Diaz" w:date="2021-03-22T15:07:00Z"/>
+          <w:ins w:id="419" w:author="Renata M. Diaz" w:date="2021-03-22T15:07:00Z"/>
           <w:rFonts w:cstheme="majorHAnsi"/>
           <w:b/>
           <w:bCs/>
         </w:rPr>
       </w:pPr>
-      <w:ins w:id="411" w:author="Renata M. Diaz" w:date="2021-03-22T15:07:00Z">
+      <w:ins w:id="420" w:author="Renata M. Diaz" w:date="2021-03-22T15:07:00Z">
         <w:r>
           <w:rPr>
             <w:rFonts w:cstheme="majorHAnsi"/>
@@ -13983,7 +13993,7 @@
     <w:p>
       <w:pPr>
         <w:rPr>
-          <w:ins w:id="412" w:author="Renata M. Diaz" w:date="2021-03-16T13:19:00Z"/>
+          <w:ins w:id="421" w:author="Renata M. Diaz" w:date="2021-03-16T13:19:00Z"/>
           <w:rFonts w:cstheme="majorHAnsi"/>
           <w:b/>
           <w:bCs/>
@@ -13993,13 +14003,13 @@
     <w:p>
       <w:pPr>
         <w:rPr>
-          <w:ins w:id="413" w:author="Renata M. Diaz" w:date="2021-03-16T13:19:00Z"/>
+          <w:ins w:id="422" w:author="Renata M. Diaz" w:date="2021-03-16T13:19:00Z"/>
           <w:rFonts w:cstheme="majorHAnsi"/>
           <w:b/>
           <w:bCs/>
         </w:rPr>
       </w:pPr>
-      <w:ins w:id="414" w:author="Renata M. Diaz" w:date="2021-03-16T13:19:00Z">
+      <w:ins w:id="423" w:author="Renata M. Diaz" w:date="2021-03-16T13:19:00Z">
         <w:r>
           <w:rPr>
             <w:rFonts w:cstheme="majorHAnsi"/>
@@ -14013,7 +14023,7 @@
     <w:p>
       <w:pPr>
         <w:rPr>
-          <w:ins w:id="415" w:author="Renata M. Diaz" w:date="2021-03-16T13:19:00Z"/>
+          <w:ins w:id="424" w:author="Renata M. Diaz" w:date="2021-03-16T13:19:00Z"/>
           <w:rFonts w:cstheme="majorHAnsi"/>
           <w:b/>
           <w:bCs/>
@@ -14024,13 +14034,13 @@
       <w:pPr>
         <w:spacing w:after="0" w:line="240" w:lineRule="auto"/>
         <w:rPr>
-          <w:ins w:id="416" w:author="Renata M. Diaz" w:date="2021-03-22T13:27:00Z"/>
+          <w:ins w:id="425" w:author="Renata M. Diaz" w:date="2021-03-22T13:27:00Z"/>
           <w:rFonts w:ascii="Times New Roman" w:eastAsia="Times New Roman" w:hAnsi="Times New Roman" w:cs="Times New Roman"/>
           <w:sz w:val="24"/>
           <w:szCs w:val="24"/>
         </w:rPr>
       </w:pPr>
-      <w:ins w:id="417" w:author="Renata M. Diaz" w:date="2021-03-16T13:21:00Z">
+      <w:ins w:id="426" w:author="Renata M. Diaz" w:date="2021-03-16T13:21:00Z">
         <w:r>
           <w:rPr>
             <w:noProof/>
@@ -14088,13 +14098,13 @@
     <w:p>
       <w:pPr>
         <w:rPr>
-          <w:ins w:id="418" w:author="Renata M. Diaz" w:date="2021-03-22T13:27:00Z"/>
+          <w:ins w:id="427" w:author="Renata M. Diaz" w:date="2021-03-22T13:27:00Z"/>
           <w:rFonts w:ascii="Times New Roman" w:eastAsia="Times New Roman" w:hAnsi="Times New Roman" w:cs="Times New Roman"/>
           <w:sz w:val="24"/>
           <w:szCs w:val="24"/>
         </w:rPr>
       </w:pPr>
-      <w:ins w:id="419" w:author="Renata M. Diaz" w:date="2021-03-22T13:27:00Z">
+      <w:ins w:id="428" w:author="Renata M. Diaz" w:date="2021-03-22T13:27:00Z">
         <w:r>
           <w:rPr>
             <w:rFonts w:ascii="Times New Roman" w:eastAsia="Times New Roman" w:hAnsi="Times New Roman" w:cs="Times New Roman"/>
@@ -14108,13 +14118,13 @@
     <w:p>
       <w:pPr>
         <w:rPr>
-          <w:ins w:id="420" w:author="Renata M. Diaz" w:date="2021-03-22T13:27:00Z"/>
+          <w:ins w:id="429" w:author="Renata M. Diaz" w:date="2021-03-22T13:27:00Z"/>
           <w:rFonts w:cstheme="majorHAnsi"/>
           <w:b/>
           <w:bCs/>
         </w:rPr>
       </w:pPr>
-      <w:ins w:id="421" w:author="Renata M. Diaz" w:date="2021-03-22T13:27:00Z">
+      <w:ins w:id="430" w:author="Renata M. Diaz" w:date="2021-03-22T13:27:00Z">
         <w:r>
           <w:rPr>
             <w:rFonts w:cstheme="majorHAnsi"/>
@@ -14129,13 +14139,13 @@
     <w:p>
       <w:pPr>
         <w:rPr>
-          <w:ins w:id="422" w:author="Renata M. Diaz" w:date="2021-03-22T13:27:00Z"/>
+          <w:ins w:id="431" w:author="Renata M. Diaz" w:date="2021-03-22T13:27:00Z"/>
           <w:rFonts w:cstheme="majorHAnsi"/>
           <w:b/>
           <w:bCs/>
         </w:rPr>
       </w:pPr>
-      <w:ins w:id="423" w:author="Renata M. Diaz" w:date="2021-03-22T13:27:00Z">
+      <w:ins w:id="432" w:author="Renata M. Diaz" w:date="2021-03-22T13:27:00Z">
         <w:r>
           <w:rPr>
             <w:rFonts w:cstheme="majorHAnsi"/>
@@ -14190,20 +14200,20 @@
     <w:p>
       <w:pPr>
         <w:rPr>
-          <w:ins w:id="424" w:author="Renata M. Diaz" w:date="2021-03-16T13:20:00Z"/>
+          <w:ins w:id="433" w:author="Renata M. Diaz" w:date="2021-03-16T13:20:00Z"/>
           <w:rFonts w:cstheme="majorHAnsi"/>
           <w:b/>
           <w:bCs/>
-          <w:rPrChange w:id="425" w:author="Renata M. Diaz" w:date="2021-03-22T13:27:00Z">
+          <w:rPrChange w:id="434" w:author="Renata M. Diaz" w:date="2021-03-22T13:27:00Z">
             <w:rPr>
-              <w:ins w:id="426" w:author="Renata M. Diaz" w:date="2021-03-16T13:20:00Z"/>
+              <w:ins w:id="435" w:author="Renata M. Diaz" w:date="2021-03-16T13:20:00Z"/>
               <w:rFonts w:ascii="Times New Roman" w:eastAsia="Times New Roman" w:hAnsi="Times New Roman" w:cs="Times New Roman"/>
               <w:sz w:val="24"/>
               <w:szCs w:val="24"/>
             </w:rPr>
           </w:rPrChange>
         </w:rPr>
-        <w:pPrChange w:id="427" w:author="Renata M. Diaz" w:date="2021-03-22T13:27:00Z">
+        <w:pPrChange w:id="436" w:author="Renata M. Diaz" w:date="2021-03-22T13:27:00Z">
           <w:pPr>
             <w:spacing w:after="0" w:line="240" w:lineRule="auto"/>
           </w:pPr>
@@ -14213,7 +14223,7 @@
     <w:p>
       <w:pPr>
         <w:rPr>
-          <w:ins w:id="428" w:author="Renata M. Diaz" w:date="2021-03-16T13:19:00Z"/>
+          <w:ins w:id="437" w:author="Renata M. Diaz" w:date="2021-03-16T13:19:00Z"/>
           <w:rFonts w:cstheme="majorHAnsi"/>
           <w:b/>
           <w:bCs/>
@@ -14232,13 +14242,13 @@
     <w:p>
       <w:pPr>
         <w:rPr>
-          <w:ins w:id="429" w:author="Renata M. Diaz" w:date="2021-03-22T13:32:00Z"/>
+          <w:ins w:id="438" w:author="Renata M. Diaz" w:date="2021-03-22T13:32:00Z"/>
           <w:rFonts w:cstheme="majorHAnsi"/>
           <w:b/>
           <w:bCs/>
         </w:rPr>
       </w:pPr>
-      <w:ins w:id="430" w:author="Renata M. Diaz" w:date="2021-03-16T13:53:00Z">
+      <w:ins w:id="439" w:author="Renata M. Diaz" w:date="2021-03-16T13:53:00Z">
         <w:r>
           <w:rPr>
             <w:rFonts w:cstheme="majorHAnsi"/>
@@ -14252,13 +14262,13 @@
     <w:p>
       <w:pPr>
         <w:rPr>
-          <w:ins w:id="431" w:author="Renata M. Diaz" w:date="2021-03-22T13:36:00Z"/>
+          <w:ins w:id="440" w:author="Renata M. Diaz" w:date="2021-03-22T13:36:00Z"/>
           <w:rFonts w:cstheme="majorHAnsi"/>
           <w:b/>
           <w:bCs/>
         </w:rPr>
       </w:pPr>
-      <w:ins w:id="432" w:author="Renata M. Diaz" w:date="2021-03-22T13:32:00Z">
+      <w:ins w:id="441" w:author="Renata M. Diaz" w:date="2021-03-22T13:32:00Z">
         <w:r>
           <w:rPr>
             <w:rFonts w:cstheme="majorHAnsi"/>
@@ -14269,7 +14279,7 @@
           <w:t>Fig</w:t>
         </w:r>
       </w:ins>
-      <w:ins w:id="433" w:author="Renata M. Diaz" w:date="2021-03-22T13:33:00Z">
+      <w:ins w:id="442" w:author="Renata M. Diaz" w:date="2021-03-22T13:33:00Z">
         <w:r>
           <w:rPr>
             <w:rFonts w:cstheme="majorHAnsi"/>
@@ -14279,7 +14289,7 @@
           <w:t>ure</w:t>
         </w:r>
       </w:ins>
-      <w:ins w:id="434" w:author="Renata M. Diaz" w:date="2021-03-22T13:36:00Z">
+      <w:ins w:id="443" w:author="Renata M. Diaz" w:date="2021-03-22T13:36:00Z">
         <w:r>
           <w:rPr>
             <w:rFonts w:cstheme="majorHAnsi"/>
@@ -14289,7 +14299,7 @@
           <w:t xml:space="preserve"> </w:t>
         </w:r>
       </w:ins>
-      <w:ins w:id="435" w:author="Renata M. Diaz" w:date="2021-03-22T13:33:00Z">
+      <w:ins w:id="444" w:author="Renata M. Diaz" w:date="2021-03-22T13:33:00Z">
         <w:r>
           <w:rPr>
             <w:rFonts w:cstheme="majorHAnsi"/>
@@ -14303,13 +14313,13 @@
     <w:p>
       <w:pPr>
         <w:rPr>
-          <w:ins w:id="436" w:author="Renata M. Diaz" w:date="2021-03-22T13:36:00Z"/>
+          <w:ins w:id="445" w:author="Renata M. Diaz" w:date="2021-03-22T13:36:00Z"/>
           <w:rFonts w:cstheme="majorHAnsi"/>
           <w:b/>
           <w:bCs/>
         </w:rPr>
       </w:pPr>
-      <w:ins w:id="437" w:author="Renata M. Diaz" w:date="2021-03-22T13:36:00Z">
+      <w:ins w:id="446" w:author="Renata M. Diaz" w:date="2021-03-22T13:36:00Z">
         <w:r>
           <w:rPr>
             <w:rFonts w:cstheme="majorHAnsi"/>
@@ -14372,13 +14382,13 @@
     <w:p>
       <w:pPr>
         <w:rPr>
-          <w:ins w:id="438" w:author="Renata M. Diaz" w:date="2021-03-22T13:36:00Z"/>
+          <w:ins w:id="447" w:author="Renata M. Diaz" w:date="2021-03-22T13:36:00Z"/>
           <w:rFonts w:cstheme="majorHAnsi"/>
           <w:b/>
           <w:bCs/>
         </w:rPr>
       </w:pPr>
-      <w:ins w:id="439" w:author="Renata M. Diaz" w:date="2021-03-22T13:36:00Z">
+      <w:ins w:id="448" w:author="Renata M. Diaz" w:date="2021-03-22T13:36:00Z">
         <w:r>
           <w:rPr>
             <w:rFonts w:cstheme="majorHAnsi"/>
@@ -14393,13 +14403,13 @@
     <w:p>
       <w:pPr>
         <w:rPr>
-          <w:ins w:id="440" w:author="Renata M. Diaz" w:date="2021-03-22T13:36:00Z"/>
+          <w:ins w:id="449" w:author="Renata M. Diaz" w:date="2021-03-22T13:36:00Z"/>
           <w:rFonts w:cstheme="majorHAnsi"/>
           <w:b/>
           <w:bCs/>
         </w:rPr>
       </w:pPr>
-      <w:ins w:id="441" w:author="Renata M. Diaz" w:date="2021-03-22T13:50:00Z">
+      <w:ins w:id="450" w:author="Renata M. Diaz" w:date="2021-03-22T13:50:00Z">
         <w:r>
           <w:rPr>
             <w:rFonts w:cstheme="majorHAnsi"/>
@@ -14454,13 +14464,13 @@
     <w:p>
       <w:pPr>
         <w:rPr>
-          <w:ins w:id="442" w:author="Renata M. Diaz" w:date="2021-03-22T13:36:00Z"/>
+          <w:ins w:id="451" w:author="Renata M. Diaz" w:date="2021-03-22T13:36:00Z"/>
           <w:rFonts w:cstheme="majorHAnsi"/>
           <w:b/>
           <w:bCs/>
         </w:rPr>
       </w:pPr>
-      <w:ins w:id="443" w:author="Renata M. Diaz" w:date="2021-03-22T13:36:00Z">
+      <w:ins w:id="452" w:author="Renata M. Diaz" w:date="2021-03-22T13:36:00Z">
         <w:r>
           <w:rPr>
             <w:rFonts w:cstheme="majorHAnsi"/>
@@ -14474,13 +14484,13 @@
     <w:p>
       <w:pPr>
         <w:rPr>
-          <w:ins w:id="444" w:author="Renata M. Diaz" w:date="2021-03-22T13:36:00Z"/>
+          <w:ins w:id="453" w:author="Renata M. Diaz" w:date="2021-03-22T13:36:00Z"/>
           <w:rFonts w:cstheme="majorHAnsi"/>
           <w:b/>
           <w:bCs/>
         </w:rPr>
       </w:pPr>
-      <w:ins w:id="445" w:author="Renata M. Diaz" w:date="2021-03-22T13:36:00Z">
+      <w:ins w:id="454" w:author="Renata M. Diaz" w:date="2021-03-22T13:36:00Z">
         <w:r>
           <w:rPr>
             <w:rFonts w:cstheme="majorHAnsi"/>
@@ -14495,13 +14505,13 @@
     <w:p>
       <w:pPr>
         <w:rPr>
-          <w:ins w:id="446" w:author="Renata M. Diaz" w:date="2021-03-22T13:36:00Z"/>
+          <w:ins w:id="455" w:author="Renata M. Diaz" w:date="2021-03-22T13:36:00Z"/>
           <w:rFonts w:cstheme="majorHAnsi"/>
           <w:b/>
           <w:bCs/>
         </w:rPr>
       </w:pPr>
-      <w:ins w:id="447" w:author="Renata M. Diaz" w:date="2021-03-22T13:56:00Z">
+      <w:ins w:id="456" w:author="Renata M. Diaz" w:date="2021-03-22T13:56:00Z">
         <w:r>
           <w:rPr>
             <w:rFonts w:cstheme="majorHAnsi"/>
@@ -14556,7 +14566,7 @@
     <w:p>
       <w:pPr>
         <w:rPr>
-          <w:ins w:id="448" w:author="Renata M. Diaz" w:date="2021-03-22T13:36:00Z"/>
+          <w:ins w:id="457" w:author="Renata M. Diaz" w:date="2021-03-22T13:36:00Z"/>
           <w:rFonts w:cstheme="majorHAnsi"/>
           <w:b/>
           <w:bCs/>
@@ -14566,13 +14576,13 @@
     <w:p>
       <w:pPr>
         <w:rPr>
-          <w:ins w:id="449" w:author="Renata M. Diaz" w:date="2021-03-22T13:36:00Z"/>
+          <w:ins w:id="458" w:author="Renata M. Diaz" w:date="2021-03-22T13:36:00Z"/>
           <w:rFonts w:cstheme="majorHAnsi"/>
           <w:b/>
           <w:bCs/>
         </w:rPr>
       </w:pPr>
-      <w:ins w:id="450" w:author="Renata M. Diaz" w:date="2021-03-22T13:36:00Z">
+      <w:ins w:id="459" w:author="Renata M. Diaz" w:date="2021-03-22T13:36:00Z">
         <w:r>
           <w:rPr>
             <w:rFonts w:cstheme="majorHAnsi"/>
@@ -14586,13 +14596,13 @@
     <w:p>
       <w:pPr>
         <w:rPr>
-          <w:ins w:id="451" w:author="Renata M. Diaz" w:date="2021-03-16T13:53:00Z"/>
+          <w:ins w:id="460" w:author="Renata M. Diaz" w:date="2021-03-16T13:53:00Z"/>
           <w:rFonts w:cstheme="majorHAnsi"/>
           <w:b/>
           <w:bCs/>
         </w:rPr>
       </w:pPr>
-      <w:ins w:id="452" w:author="Renata M. Diaz" w:date="2021-03-22T13:36:00Z">
+      <w:ins w:id="461" w:author="Renata M. Diaz" w:date="2021-03-22T13:36:00Z">
         <w:r>
           <w:rPr>
             <w:rFonts w:cstheme="majorHAnsi"/>
@@ -14603,7 +14613,7 @@
           <w:t xml:space="preserve">Figure 6. </w:t>
         </w:r>
       </w:ins>
-      <w:ins w:id="453" w:author="Renata M. Diaz" w:date="2021-03-22T13:33:00Z">
+      <w:ins w:id="462" w:author="Renata M. Diaz" w:date="2021-03-22T13:33:00Z">
         <w:r>
           <w:rPr>
             <w:rFonts w:cstheme="majorHAnsi"/>
@@ -14617,13 +14627,13 @@
     <w:p>
       <w:pPr>
         <w:rPr>
-          <w:ins w:id="454" w:author="Renata M. Diaz" w:date="2021-03-22T13:36:00Z"/>
+          <w:ins w:id="463" w:author="Renata M. Diaz" w:date="2021-03-22T13:36:00Z"/>
           <w:rFonts w:cstheme="majorHAnsi"/>
           <w:b/>
           <w:bCs/>
         </w:rPr>
       </w:pPr>
-      <w:ins w:id="455" w:author="Renata M. Diaz" w:date="2021-03-22T14:19:00Z">
+      <w:ins w:id="464" w:author="Renata M. Diaz" w:date="2021-03-22T14:19:00Z">
         <w:r>
           <w:rPr>
             <w:rFonts w:cstheme="majorHAnsi"/>
@@ -14675,7 +14685,7 @@
           </w:drawing>
         </w:r>
       </w:ins>
-      <w:ins w:id="456" w:author="Renata M. Diaz" w:date="2021-03-22T13:36:00Z">
+      <w:ins w:id="465" w:author="Renata M. Diaz" w:date="2021-03-22T13:36:00Z">
         <w:r>
           <w:rPr>
             <w:rFonts w:cstheme="majorHAnsi"/>
@@ -14689,11 +14699,11 @@
     <w:p>
       <w:pPr>
         <w:rPr>
-          <w:del w:id="457" w:author="Renata M. Diaz" w:date="2021-03-20T16:57:00Z"/>
+          <w:del w:id="466" w:author="Renata M. Diaz" w:date="2021-03-20T16:57:00Z"/>
           <w:rFonts w:cstheme="majorHAnsi"/>
         </w:rPr>
       </w:pPr>
-      <w:del w:id="458" w:author="Renata M. Diaz" w:date="2021-03-20T16:57:00Z">
+      <w:del w:id="467" w:author="Renata M. Diaz" w:date="2021-03-20T16:57:00Z">
         <w:r>
           <w:rPr>
             <w:rFonts w:cstheme="majorHAnsi"/>
@@ -14704,7 +14714,7 @@
           <w:delText xml:space="preserve">Figure </w:delText>
         </w:r>
       </w:del>
-      <w:del w:id="459" w:author="Renata M. Diaz" w:date="2021-03-16T13:53:00Z">
+      <w:del w:id="468" w:author="Renata M. Diaz" w:date="2021-03-16T13:53:00Z">
         <w:r>
           <w:rPr>
             <w:rFonts w:cstheme="majorHAnsi"/>
@@ -14714,7 +14724,7 @@
           <w:delText>1</w:delText>
         </w:r>
       </w:del>
-      <w:del w:id="460" w:author="Renata M. Diaz" w:date="2021-03-20T16:57:00Z">
+      <w:del w:id="469" w:author="Renata M. Diaz" w:date="2021-03-20T16:57:00Z">
         <w:r>
           <w:rPr>
             <w:rFonts w:cstheme="majorHAnsi"/>
@@ -14728,11 +14738,11 @@
     <w:p>
       <w:pPr>
         <w:rPr>
-          <w:del w:id="461" w:author="Renata M. Diaz" w:date="2021-03-20T16:57:00Z"/>
+          <w:del w:id="470" w:author="Renata M. Diaz" w:date="2021-03-20T16:57:00Z"/>
           <w:rFonts w:asciiTheme="majorHAnsi" w:hAnsiTheme="majorHAnsi" w:cstheme="majorHAnsi"/>
         </w:rPr>
       </w:pPr>
-      <w:del w:id="462" w:author="Renata M. Diaz" w:date="2021-03-20T16:57:00Z">
+      <w:del w:id="471" w:author="Renata M. Diaz" w:date="2021-03-20T16:57:00Z">
         <w:r>
           <w:rPr>
             <w:rFonts w:asciiTheme="majorHAnsi" w:hAnsiTheme="majorHAnsi" w:cstheme="majorHAnsi"/>
@@ -14787,11 +14797,11 @@
     <w:p>
       <w:pPr>
         <w:rPr>
-          <w:del w:id="463" w:author="Renata M. Diaz" w:date="2021-03-20T16:57:00Z"/>
+          <w:del w:id="472" w:author="Renata M. Diaz" w:date="2021-03-20T16:57:00Z"/>
           <w:rFonts w:asciiTheme="majorHAnsi" w:hAnsiTheme="majorHAnsi" w:cstheme="majorHAnsi"/>
         </w:rPr>
       </w:pPr>
-      <w:del w:id="464" w:author="Renata M. Diaz" w:date="2021-03-20T16:57:00Z">
+      <w:del w:id="473" w:author="Renata M. Diaz" w:date="2021-03-20T16:57:00Z">
         <w:r>
           <w:rPr>
             <w:rFonts w:asciiTheme="majorHAnsi" w:hAnsiTheme="majorHAnsi" w:cstheme="majorHAnsi"/>
@@ -14803,22 +14813,21 @@
     <w:p>
       <w:pPr>
         <w:rPr>
-          <w:del w:id="465" w:author="Renata M. Diaz" w:date="2021-03-20T16:57:00Z"/>
+          <w:del w:id="474" w:author="Renata M. Diaz" w:date="2021-03-20T16:57:00Z"/>
           <w:rFonts w:asciiTheme="majorHAnsi" w:hAnsiTheme="majorHAnsi" w:cstheme="majorHAnsi"/>
         </w:rPr>
       </w:pPr>
-      <w:del w:id="466" w:author="Renata M. Diaz" w:date="2021-03-20T16:57:00Z">
+      <w:del w:id="475" w:author="Renata M. Diaz" w:date="2021-03-20T16:57:00Z">
         <w:r>
           <w:rPr>
             <w:rFonts w:asciiTheme="majorHAnsi" w:hAnsiTheme="majorHAnsi" w:cstheme="majorHAnsi"/>
             <w:b/>
             <w:bCs/>
           </w:rPr>
-          <w:lastRenderedPageBreak/>
           <w:delText xml:space="preserve">Figure </w:delText>
         </w:r>
       </w:del>
-      <w:del w:id="467" w:author="Renata M. Diaz" w:date="2021-03-16T14:03:00Z">
+      <w:del w:id="476" w:author="Renata M. Diaz" w:date="2021-03-16T14:03:00Z">
         <w:r>
           <w:rPr>
             <w:rFonts w:asciiTheme="majorHAnsi" w:hAnsiTheme="majorHAnsi" w:cstheme="majorHAnsi"/>
@@ -14828,7 +14837,7 @@
           <w:delText>2</w:delText>
         </w:r>
       </w:del>
-      <w:del w:id="468" w:author="Renata M. Diaz" w:date="2021-03-20T16:57:00Z">
+      <w:del w:id="477" w:author="Renata M. Diaz" w:date="2021-03-20T16:57:00Z">
         <w:r>
           <w:rPr>
             <w:rFonts w:asciiTheme="majorHAnsi" w:hAnsiTheme="majorHAnsi" w:cstheme="majorHAnsi"/>
@@ -14842,11 +14851,11 @@
     <w:p>
       <w:pPr>
         <w:rPr>
-          <w:del w:id="469" w:author="Renata M. Diaz" w:date="2021-03-20T16:57:00Z"/>
+          <w:del w:id="478" w:author="Renata M. Diaz" w:date="2021-03-20T16:57:00Z"/>
           <w:rFonts w:asciiTheme="majorHAnsi" w:hAnsiTheme="majorHAnsi" w:cstheme="majorHAnsi"/>
         </w:rPr>
       </w:pPr>
-      <w:del w:id="470" w:author="Renata M. Diaz" w:date="2021-03-20T16:57:00Z">
+      <w:del w:id="479" w:author="Renata M. Diaz" w:date="2021-03-20T16:57:00Z">
         <w:r>
           <w:rPr>
             <w:rFonts w:asciiTheme="majorHAnsi" w:hAnsiTheme="majorHAnsi" w:cstheme="majorHAnsi"/>
@@ -14899,11 +14908,11 @@
     <w:p>
       <w:pPr>
         <w:rPr>
-          <w:del w:id="471" w:author="Renata M. Diaz" w:date="2021-03-20T16:57:00Z"/>
+          <w:del w:id="480" w:author="Renata M. Diaz" w:date="2021-03-20T16:57:00Z"/>
           <w:rFonts w:asciiTheme="majorHAnsi" w:hAnsiTheme="majorHAnsi" w:cstheme="majorHAnsi"/>
         </w:rPr>
       </w:pPr>
-      <w:del w:id="472" w:author="Renata M. Diaz" w:date="2021-03-20T16:57:00Z">
+      <w:del w:id="481" w:author="Renata M. Diaz" w:date="2021-03-20T16:57:00Z">
         <w:r>
           <w:rPr>
             <w:rFonts w:asciiTheme="majorHAnsi" w:hAnsiTheme="majorHAnsi" w:cstheme="majorHAnsi"/>
@@ -14915,18 +14924,17 @@
     <w:p>
       <w:pPr>
         <w:rPr>
-          <w:del w:id="473" w:author="Renata M. Diaz" w:date="2021-03-20T16:57:00Z"/>
+          <w:del w:id="482" w:author="Renata M. Diaz" w:date="2021-03-20T16:57:00Z"/>
           <w:rFonts w:asciiTheme="majorHAnsi" w:hAnsiTheme="majorHAnsi" w:cstheme="majorHAnsi"/>
         </w:rPr>
       </w:pPr>
-      <w:del w:id="474" w:author="Renata M. Diaz" w:date="2021-03-20T16:57:00Z">
+      <w:del w:id="483" w:author="Renata M. Diaz" w:date="2021-03-20T16:57:00Z">
         <w:r>
           <w:rPr>
             <w:rFonts w:asciiTheme="majorHAnsi" w:hAnsiTheme="majorHAnsi" w:cstheme="majorHAnsi"/>
             <w:b/>
             <w:bCs/>
           </w:rPr>
-          <w:lastRenderedPageBreak/>
           <w:delText>Figure 3.</w:delText>
         </w:r>
       </w:del>
@@ -14934,11 +14942,11 @@
     <w:p>
       <w:pPr>
         <w:rPr>
-          <w:del w:id="475" w:author="Renata M. Diaz" w:date="2021-03-20T16:57:00Z"/>
+          <w:del w:id="484" w:author="Renata M. Diaz" w:date="2021-03-20T16:57:00Z"/>
           <w:rFonts w:asciiTheme="majorHAnsi" w:hAnsiTheme="majorHAnsi" w:cstheme="majorHAnsi"/>
         </w:rPr>
       </w:pPr>
-      <w:del w:id="476" w:author="Renata M. Diaz" w:date="2021-03-20T16:57:00Z">
+      <w:del w:id="485" w:author="Renata M. Diaz" w:date="2021-03-20T16:57:00Z">
         <w:r>
           <w:rPr>
             <w:rFonts w:asciiTheme="majorHAnsi" w:hAnsiTheme="majorHAnsi" w:cstheme="majorHAnsi"/>
@@ -14991,11 +14999,11 @@
     <w:p>
       <w:pPr>
         <w:rPr>
-          <w:del w:id="477" w:author="Renata M. Diaz" w:date="2021-03-20T16:57:00Z"/>
+          <w:del w:id="486" w:author="Renata M. Diaz" w:date="2021-03-20T16:57:00Z"/>
           <w:rFonts w:asciiTheme="majorHAnsi" w:hAnsiTheme="majorHAnsi" w:cstheme="majorHAnsi"/>
         </w:rPr>
       </w:pPr>
-      <w:del w:id="478" w:author="Renata M. Diaz" w:date="2021-03-20T16:57:00Z">
+      <w:del w:id="487" w:author="Renata M. Diaz" w:date="2021-03-20T16:57:00Z">
         <w:r>
           <w:rPr>
             <w:rFonts w:asciiTheme="majorHAnsi" w:hAnsiTheme="majorHAnsi" w:cstheme="majorHAnsi"/>
@@ -15007,18 +15015,17 @@
     <w:p>
       <w:pPr>
         <w:rPr>
-          <w:del w:id="479" w:author="Renata M. Diaz" w:date="2021-03-20T16:57:00Z"/>
+          <w:del w:id="488" w:author="Renata M. Diaz" w:date="2021-03-20T16:57:00Z"/>
           <w:rFonts w:asciiTheme="majorHAnsi" w:hAnsiTheme="majorHAnsi" w:cstheme="majorHAnsi"/>
         </w:rPr>
       </w:pPr>
-      <w:del w:id="480" w:author="Renata M. Diaz" w:date="2021-03-20T16:57:00Z">
+      <w:del w:id="489" w:author="Renata M. Diaz" w:date="2021-03-20T16:57:00Z">
         <w:r>
           <w:rPr>
             <w:rFonts w:asciiTheme="majorHAnsi" w:hAnsiTheme="majorHAnsi" w:cstheme="majorHAnsi"/>
             <w:b/>
             <w:bCs/>
           </w:rPr>
-          <w:lastRenderedPageBreak/>
           <w:delText>Figure 4.</w:delText>
         </w:r>
       </w:del>
@@ -15026,11 +15033,11 @@
     <w:p>
       <w:pPr>
         <w:rPr>
-          <w:del w:id="481" w:author="Renata M. Diaz" w:date="2021-03-20T16:57:00Z"/>
+          <w:del w:id="490" w:author="Renata M. Diaz" w:date="2021-03-20T16:57:00Z"/>
           <w:rFonts w:asciiTheme="majorHAnsi" w:hAnsiTheme="majorHAnsi" w:cstheme="majorHAnsi"/>
         </w:rPr>
       </w:pPr>
-      <w:del w:id="482" w:author="Renata M. Diaz" w:date="2021-03-20T16:57:00Z">
+      <w:del w:id="491" w:author="Renata M. Diaz" w:date="2021-03-20T16:57:00Z">
         <w:r>
           <w:rPr>
             <w:rFonts w:asciiTheme="majorHAnsi" w:hAnsiTheme="majorHAnsi" w:cstheme="majorHAnsi"/>
@@ -15086,7 +15093,7 @@
           <w:rFonts w:asciiTheme="majorHAnsi" w:hAnsiTheme="majorHAnsi" w:cstheme="majorHAnsi"/>
         </w:rPr>
       </w:pPr>
-      <w:del w:id="483" w:author="Renata M. Diaz" w:date="2021-03-20T16:57:00Z">
+      <w:del w:id="492" w:author="Renata M. Diaz" w:date="2021-03-20T16:57:00Z">
         <w:r>
           <w:rPr>
             <w:rFonts w:asciiTheme="majorHAnsi" w:hAnsiTheme="majorHAnsi" w:cstheme="majorHAnsi"/>
@@ -15107,7 +15114,6 @@
           <w:b/>
           <w:bCs/>
         </w:rPr>
-        <w:lastRenderedPageBreak/>
         <w:t>Table 1.</w:t>
       </w:r>
     </w:p>

</xml_diff>